<commit_message>
Adds midterm and hw6
</commit_message>
<xml_diff>
--- a/HW6-TROMD/HW6-TromD.docx
+++ b/HW6-TROMD/HW6-TromD.docx
@@ -153,8 +153,7 @@
         </w:rPr>
         <w:t xml:space="preserve">Derek </w:t>
       </w:r>
-      <w:bookmarkStart w:id="0" w:name="_GoBack"/>
-      <w:bookmarkEnd w:id="0"/>
+      <w:proofErr w:type="spellStart"/>
       <w:r>
         <w:rPr>
           <w:rFonts w:ascii="Cambria" w:hAnsi="Cambria"/>
@@ -164,6 +163,7 @@
         </w:rPr>
         <w:t>Trom</w:t>
       </w:r>
+      <w:proofErr w:type="spellEnd"/>
       <w:r>
         <w:rPr>
           <w:rFonts w:ascii="Cambria" w:hAnsi="Cambria"/>
@@ -611,6 +611,413 @@
       <w:pPr>
         <w:pStyle w:val="Default"/>
         <w:numPr>
+          <w:ilvl w:val="1"/>
+          <w:numId w:val="38"/>
+        </w:numPr>
+        <w:spacing w:line="360" w:lineRule="auto"/>
+        <w:rPr>
+          <w:rFonts w:ascii="Cambria" w:hAnsi="Cambria" w:cs="Times New Roman"/>
+          <w:sz w:val="22"/>
+          <w:szCs w:val="22"/>
+        </w:rPr>
+      </w:pPr>
+      <w:r>
+        <w:rPr>
+          <w:rFonts w:ascii="Cambria" w:hAnsi="Cambria" w:cs="Times New Roman"/>
+          <w:sz w:val="22"/>
+          <w:szCs w:val="22"/>
+        </w:rPr>
+        <w:t>Not a CFL</w:t>
+      </w:r>
+    </w:p>
+    <w:p>
+      <w:pPr>
+        <w:pStyle w:val="Default"/>
+        <w:numPr>
+          <w:ilvl w:val="1"/>
+          <w:numId w:val="38"/>
+        </w:numPr>
+        <w:spacing w:line="360" w:lineRule="auto"/>
+        <w:rPr>
+          <w:rFonts w:ascii="Cambria" w:hAnsi="Cambria" w:cs="Times New Roman"/>
+          <w:sz w:val="22"/>
+          <w:szCs w:val="22"/>
+        </w:rPr>
+      </w:pPr>
+      <w:r>
+        <w:rPr>
+          <w:rFonts w:ascii="Cambria" w:hAnsi="Cambria" w:cs="Times New Roman"/>
+          <w:sz w:val="22"/>
+          <w:szCs w:val="22"/>
+        </w:rPr>
+        <w:t>Assume that the language is context free</w:t>
+      </w:r>
+    </w:p>
+    <w:p>
+      <w:pPr>
+        <w:pStyle w:val="Default"/>
+        <w:numPr>
+          <w:ilvl w:val="1"/>
+          <w:numId w:val="38"/>
+        </w:numPr>
+        <w:spacing w:line="360" w:lineRule="auto"/>
+        <w:rPr>
+          <w:rFonts w:ascii="Cambria" w:hAnsi="Cambria" w:cs="Times New Roman"/>
+          <w:sz w:val="22"/>
+          <w:szCs w:val="22"/>
+        </w:rPr>
+      </w:pPr>
+      <w:r>
+        <w:rPr>
+          <w:rFonts w:ascii="Cambria" w:hAnsi="Cambria" w:cs="Times New Roman"/>
+          <w:sz w:val="22"/>
+          <w:szCs w:val="22"/>
+        </w:rPr>
+        <w:t xml:space="preserve">Z = </w:t>
+      </w:r>
+      <w:proofErr w:type="spellStart"/>
+      <w:r>
+        <w:rPr>
+          <w:rFonts w:ascii="Cambria" w:hAnsi="Cambria" w:cs="Times New Roman"/>
+          <w:sz w:val="22"/>
+          <w:szCs w:val="22"/>
+        </w:rPr>
+        <w:t>abbaab</w:t>
+      </w:r>
+      <w:proofErr w:type="spellEnd"/>
+    </w:p>
+    <w:p>
+      <w:pPr>
+        <w:pStyle w:val="Default"/>
+        <w:numPr>
+          <w:ilvl w:val="1"/>
+          <w:numId w:val="38"/>
+        </w:numPr>
+        <w:spacing w:line="360" w:lineRule="auto"/>
+        <w:rPr>
+          <w:rFonts w:ascii="Cambria" w:hAnsi="Cambria" w:cs="Times New Roman"/>
+          <w:sz w:val="22"/>
+          <w:szCs w:val="22"/>
+        </w:rPr>
+      </w:pPr>
+      <w:r>
+        <w:rPr>
+          <w:rFonts w:ascii="Cambria" w:hAnsi="Cambria" w:cs="Times New Roman"/>
+          <w:sz w:val="22"/>
+          <w:szCs w:val="22"/>
+        </w:rPr>
+        <w:t xml:space="preserve">For w = </w:t>
+      </w:r>
+      <w:proofErr w:type="spellStart"/>
+      <w:r>
+        <w:rPr>
+          <w:rFonts w:ascii="Cambria" w:hAnsi="Cambria" w:cs="Times New Roman"/>
+          <w:sz w:val="22"/>
+          <w:szCs w:val="22"/>
+        </w:rPr>
+        <w:t>uvxyz</w:t>
+      </w:r>
+      <w:proofErr w:type="spellEnd"/>
+      <w:r>
+        <w:rPr>
+          <w:rFonts w:ascii="Cambria" w:hAnsi="Cambria" w:cs="Times New Roman"/>
+          <w:sz w:val="22"/>
+          <w:szCs w:val="22"/>
+        </w:rPr>
+        <w:t xml:space="preserve"> lets use </w:t>
+      </w:r>
+      <w:r>
+        <w:rPr>
+          <w:rFonts w:ascii="Cambria" w:hAnsi="Cambria" w:cs="Times New Roman"/>
+          <w:sz w:val="22"/>
+          <w:szCs w:val="22"/>
+        </w:rPr>
+        <w:t>u=</w:t>
+      </w:r>
+      <w:proofErr w:type="spellStart"/>
+      <w:r>
+        <w:rPr>
+          <w:rFonts w:ascii="Cambria" w:hAnsi="Cambria" w:cs="Times New Roman"/>
+          <w:sz w:val="22"/>
+          <w:szCs w:val="22"/>
+        </w:rPr>
+        <w:t>a,v</w:t>
+      </w:r>
+      <w:proofErr w:type="spellEnd"/>
+      <w:r>
+        <w:rPr>
+          <w:rFonts w:ascii="Cambria" w:hAnsi="Cambria" w:cs="Times New Roman"/>
+          <w:sz w:val="22"/>
+          <w:szCs w:val="22"/>
+        </w:rPr>
+        <w:t>=</w:t>
+      </w:r>
+      <w:proofErr w:type="spellStart"/>
+      <w:r>
+        <w:rPr>
+          <w:rFonts w:ascii="Cambria" w:hAnsi="Cambria" w:cs="Times New Roman"/>
+          <w:sz w:val="22"/>
+          <w:szCs w:val="22"/>
+        </w:rPr>
+        <w:t>b,</w:t>
+      </w:r>
+      <w:r>
+        <w:rPr>
+          <w:rFonts w:ascii="Cambria" w:hAnsi="Cambria" w:cs="Times New Roman"/>
+          <w:sz w:val="22"/>
+          <w:szCs w:val="22"/>
+        </w:rPr>
+        <w:t>x</w:t>
+      </w:r>
+      <w:proofErr w:type="spellEnd"/>
+      <w:r>
+        <w:rPr>
+          <w:rFonts w:ascii="Cambria" w:hAnsi="Cambria" w:cs="Times New Roman"/>
+          <w:sz w:val="22"/>
+          <w:szCs w:val="22"/>
+        </w:rPr>
+        <w:t>=</w:t>
+      </w:r>
+      <w:proofErr w:type="spellStart"/>
+      <w:r>
+        <w:rPr>
+          <w:rFonts w:ascii="Cambria" w:hAnsi="Cambria" w:cs="Times New Roman"/>
+          <w:sz w:val="22"/>
+          <w:szCs w:val="22"/>
+        </w:rPr>
+        <w:t>ba,</w:t>
+      </w:r>
+      <w:r>
+        <w:rPr>
+          <w:rFonts w:ascii="Cambria" w:hAnsi="Cambria" w:cs="Times New Roman"/>
+          <w:sz w:val="22"/>
+          <w:szCs w:val="22"/>
+        </w:rPr>
+        <w:t>y</w:t>
+      </w:r>
+      <w:proofErr w:type="spellEnd"/>
+      <w:r>
+        <w:rPr>
+          <w:rFonts w:ascii="Cambria" w:hAnsi="Cambria" w:cs="Times New Roman"/>
+          <w:sz w:val="22"/>
+          <w:szCs w:val="22"/>
+        </w:rPr>
+        <w:t>=</w:t>
+      </w:r>
+      <w:proofErr w:type="spellStart"/>
+      <w:r>
+        <w:rPr>
+          <w:rFonts w:ascii="Cambria" w:hAnsi="Cambria" w:cs="Times New Roman"/>
+          <w:sz w:val="22"/>
+          <w:szCs w:val="22"/>
+        </w:rPr>
+        <w:t>a,</w:t>
+      </w:r>
+      <w:r>
+        <w:rPr>
+          <w:rFonts w:ascii="Cambria" w:hAnsi="Cambria" w:cs="Times New Roman"/>
+          <w:sz w:val="22"/>
+          <w:szCs w:val="22"/>
+        </w:rPr>
+        <w:t>z</w:t>
+      </w:r>
+      <w:proofErr w:type="spellEnd"/>
+      <w:r>
+        <w:rPr>
+          <w:rFonts w:ascii="Cambria" w:hAnsi="Cambria" w:cs="Times New Roman"/>
+          <w:sz w:val="22"/>
+          <w:szCs w:val="22"/>
+        </w:rPr>
+        <w:t>=b</w:t>
+      </w:r>
+    </w:p>
+    <w:p>
+      <w:pPr>
+        <w:pStyle w:val="Default"/>
+        <w:numPr>
+          <w:ilvl w:val="1"/>
+          <w:numId w:val="38"/>
+        </w:numPr>
+        <w:spacing w:line="360" w:lineRule="auto"/>
+        <w:rPr>
+          <w:rFonts w:ascii="Cambria" w:hAnsi="Cambria" w:cs="Times New Roman"/>
+          <w:sz w:val="22"/>
+          <w:szCs w:val="22"/>
+        </w:rPr>
+      </w:pPr>
+      <w:r>
+        <w:rPr>
+          <w:rFonts w:ascii="Cambria" w:hAnsi="Cambria" w:cs="Times New Roman"/>
+          <w:sz w:val="22"/>
+          <w:szCs w:val="22"/>
+        </w:rPr>
+        <w:t xml:space="preserve">If for any value of </w:t>
+      </w:r>
+      <w:proofErr w:type="spellStart"/>
+      <w:r>
+        <w:rPr>
+          <w:rFonts w:ascii="Cambria" w:hAnsi="Cambria" w:cs="Times New Roman"/>
+          <w:sz w:val="22"/>
+          <w:szCs w:val="22"/>
+        </w:rPr>
+        <w:t>i</w:t>
+      </w:r>
+      <w:proofErr w:type="spellEnd"/>
+      <w:r>
+        <w:rPr>
+          <w:rFonts w:ascii="Cambria" w:hAnsi="Cambria" w:cs="Times New Roman"/>
+          <w:sz w:val="22"/>
+          <w:szCs w:val="22"/>
+        </w:rPr>
+        <w:t xml:space="preserve">, </w:t>
+      </w:r>
+      <w:proofErr w:type="spellStart"/>
+      <w:r>
+        <w:rPr>
+          <w:rFonts w:ascii="Cambria" w:hAnsi="Cambria" w:cs="Times New Roman"/>
+          <w:sz w:val="22"/>
+          <w:szCs w:val="22"/>
+        </w:rPr>
+        <w:t>uv</w:t>
+      </w:r>
+      <w:r>
+        <w:rPr>
+          <w:rFonts w:ascii="Cambria" w:hAnsi="Cambria" w:cs="Times New Roman"/>
+          <w:sz w:val="22"/>
+          <w:szCs w:val="22"/>
+          <w:vertAlign w:val="superscript"/>
+        </w:rPr>
+        <w:t>i</w:t>
+      </w:r>
+      <w:r>
+        <w:rPr>
+          <w:rFonts w:ascii="Cambria" w:hAnsi="Cambria" w:cs="Times New Roman"/>
+          <w:sz w:val="22"/>
+          <w:szCs w:val="22"/>
+        </w:rPr>
+        <w:t>x</w:t>
+      </w:r>
+      <w:r>
+        <w:rPr>
+          <w:rFonts w:ascii="Cambria" w:hAnsi="Cambria" w:cs="Times New Roman"/>
+          <w:sz w:val="22"/>
+          <w:szCs w:val="22"/>
+        </w:rPr>
+        <w:t>y</w:t>
+      </w:r>
+      <w:r>
+        <w:rPr>
+          <w:rFonts w:ascii="Cambria" w:hAnsi="Cambria" w:cs="Times New Roman"/>
+          <w:sz w:val="22"/>
+          <w:szCs w:val="22"/>
+          <w:vertAlign w:val="superscript"/>
+        </w:rPr>
+        <w:t>i</w:t>
+      </w:r>
+      <w:r>
+        <w:rPr>
+          <w:rFonts w:ascii="Cambria" w:hAnsi="Cambria" w:cs="Times New Roman"/>
+          <w:sz w:val="22"/>
+          <w:szCs w:val="22"/>
+        </w:rPr>
+        <w:t>z</w:t>
+      </w:r>
+      <w:proofErr w:type="spellEnd"/>
+      <w:r>
+        <w:rPr>
+          <w:rFonts w:ascii="Cambria" w:hAnsi="Cambria" w:cs="Times New Roman"/>
+          <w:sz w:val="22"/>
+          <w:szCs w:val="22"/>
+        </w:rPr>
+        <w:t xml:space="preserve"> belongs to L then L is Context Free</w:t>
+      </w:r>
+    </w:p>
+    <w:p>
+      <w:pPr>
+        <w:pStyle w:val="Default"/>
+        <w:numPr>
+          <w:ilvl w:val="1"/>
+          <w:numId w:val="38"/>
+        </w:numPr>
+        <w:spacing w:line="360" w:lineRule="auto"/>
+        <w:rPr>
+          <w:rFonts w:ascii="Cambria" w:hAnsi="Cambria" w:cs="Times New Roman"/>
+          <w:sz w:val="22"/>
+          <w:szCs w:val="22"/>
+        </w:rPr>
+      </w:pPr>
+      <w:r>
+        <w:rPr>
+          <w:rFonts w:ascii="Cambria" w:hAnsi="Cambria" w:cs="Times New Roman"/>
+          <w:sz w:val="22"/>
+          <w:szCs w:val="22"/>
+        </w:rPr>
+        <w:t xml:space="preserve">Let’s use </w:t>
+      </w:r>
+      <w:proofErr w:type="spellStart"/>
+      <w:r>
+        <w:rPr>
+          <w:rFonts w:ascii="Cambria" w:hAnsi="Cambria" w:cs="Times New Roman"/>
+          <w:sz w:val="22"/>
+          <w:szCs w:val="22"/>
+        </w:rPr>
+        <w:t>i</w:t>
+      </w:r>
+      <w:proofErr w:type="spellEnd"/>
+      <w:r>
+        <w:rPr>
+          <w:rFonts w:ascii="Cambria" w:hAnsi="Cambria" w:cs="Times New Roman"/>
+          <w:sz w:val="22"/>
+          <w:szCs w:val="22"/>
+        </w:rPr>
+        <w:t xml:space="preserve">=2, the </w:t>
+      </w:r>
+      <w:proofErr w:type="spellStart"/>
+      <w:r>
+        <w:rPr>
+          <w:rFonts w:ascii="Cambria" w:hAnsi="Cambria" w:cs="Times New Roman"/>
+          <w:sz w:val="22"/>
+          <w:szCs w:val="22"/>
+        </w:rPr>
+        <w:t>abbbaaab</w:t>
+      </w:r>
+      <w:proofErr w:type="spellEnd"/>
+      <w:r>
+        <w:rPr>
+          <w:rFonts w:ascii="Cambria" w:hAnsi="Cambria" w:cs="Times New Roman"/>
+          <w:sz w:val="22"/>
+          <w:szCs w:val="22"/>
+        </w:rPr>
+        <w:t xml:space="preserve"> which is not part of the language</w:t>
+      </w:r>
+    </w:p>
+    <w:p>
+      <w:pPr>
+        <w:pStyle w:val="Default"/>
+        <w:numPr>
+          <w:ilvl w:val="1"/>
+          <w:numId w:val="38"/>
+        </w:numPr>
+        <w:spacing w:line="360" w:lineRule="auto"/>
+        <w:rPr>
+          <w:rFonts w:ascii="Cambria" w:hAnsi="Cambria" w:cs="Times New Roman"/>
+          <w:sz w:val="22"/>
+          <w:szCs w:val="22"/>
+        </w:rPr>
+      </w:pPr>
+      <w:r>
+        <w:rPr>
+          <w:rFonts w:ascii="Cambria" w:hAnsi="Cambria" w:cs="Times New Roman"/>
+          <w:sz w:val="22"/>
+          <w:szCs w:val="22"/>
+        </w:rPr>
+        <w:t>Thus this contradicts our statement and is not context free</w:t>
+      </w:r>
+    </w:p>
+    <w:p>
+      <w:pPr>
+        <w:pStyle w:val="Default"/>
+        <w:numPr>
           <w:ilvl w:val="0"/>
           <w:numId w:val="38"/>
         </w:numPr>
@@ -793,7 +1200,121 @@
           <w:sz w:val="22"/>
           <w:szCs w:val="22"/>
         </w:rPr>
-        <w:t>}*}</w:t>
+        <w:t>}*</w:t>
+      </w:r>
+      <w:r>
+        <w:rPr>
+          <w:rFonts w:ascii="Cambria" w:hAnsi="Cambria" w:cs="Times New Roman"/>
+          <w:sz w:val="22"/>
+          <w:szCs w:val="22"/>
+        </w:rPr>
+        <w:t>}</w:t>
+      </w:r>
+    </w:p>
+    <w:p>
+      <w:pPr>
+        <w:pStyle w:val="Default"/>
+        <w:numPr>
+          <w:ilvl w:val="1"/>
+          <w:numId w:val="38"/>
+        </w:numPr>
+        <w:spacing w:line="360" w:lineRule="auto"/>
+        <w:rPr>
+          <w:rFonts w:ascii="Cambria" w:hAnsi="Cambria" w:cs="Times New Roman"/>
+          <w:sz w:val="22"/>
+          <w:szCs w:val="22"/>
+        </w:rPr>
+      </w:pPr>
+      <w:r>
+        <w:rPr>
+          <w:rFonts w:ascii="Cambria" w:hAnsi="Cambria" w:cs="Times New Roman"/>
+          <w:sz w:val="22"/>
+          <w:szCs w:val="22"/>
+        </w:rPr>
+        <w:t>S</w:t>
+      </w:r>
+      <w:r>
+        <w:rPr>
+          <w:rFonts w:ascii="Cambria" w:hAnsi="Cambria"/>
+          <w:szCs w:val="21"/>
+        </w:rPr>
+        <w:sym w:font="Symbol" w:char="F0AE"/>
+      </w:r>
+      <w:proofErr w:type="spellStart"/>
+      <w:r>
+        <w:rPr>
+          <w:rFonts w:ascii="Cambria" w:hAnsi="Cambria"/>
+          <w:szCs w:val="21"/>
+        </w:rPr>
+        <w:t>aSb|aAa|bAb</w:t>
+      </w:r>
+      <w:proofErr w:type="spellEnd"/>
+      <w:r>
+        <w:rPr>
+          <w:rFonts w:ascii="Cambria" w:hAnsi="Cambria"/>
+          <w:szCs w:val="21"/>
+        </w:rPr>
+        <w:t>|</w:t>
+      </w:r>
+      <w:r>
+        <w:rPr>
+          <w:rFonts w:ascii="Cambria" w:hAnsi="Cambria"/>
+          <w:szCs w:val="21"/>
+        </w:rPr>
+        <w:sym w:font="Symbol" w:char="F06C"/>
+      </w:r>
+    </w:p>
+    <w:p>
+      <w:pPr>
+        <w:pStyle w:val="Default"/>
+        <w:numPr>
+          <w:ilvl w:val="1"/>
+          <w:numId w:val="38"/>
+        </w:numPr>
+        <w:spacing w:line="360" w:lineRule="auto"/>
+        <w:rPr>
+          <w:rFonts w:ascii="Cambria" w:hAnsi="Cambria" w:cs="Times New Roman"/>
+          <w:sz w:val="22"/>
+          <w:szCs w:val="22"/>
+        </w:rPr>
+      </w:pPr>
+      <w:r>
+        <w:rPr>
+          <w:rFonts w:ascii="Cambria" w:hAnsi="Cambria" w:cs="Times New Roman"/>
+          <w:sz w:val="22"/>
+          <w:szCs w:val="22"/>
+        </w:rPr>
+        <w:t>A</w:t>
+      </w:r>
+      <w:r>
+        <w:rPr>
+          <w:rFonts w:ascii="Cambria" w:hAnsi="Cambria"/>
+          <w:szCs w:val="21"/>
+        </w:rPr>
+        <w:sym w:font="Symbol" w:char="F0AE"/>
+      </w:r>
+      <w:proofErr w:type="spellStart"/>
+      <w:r>
+        <w:rPr>
+          <w:rFonts w:ascii="Cambria" w:hAnsi="Cambria"/>
+          <w:szCs w:val="21"/>
+        </w:rPr>
+        <w:t>aAa|bAb</w:t>
+      </w:r>
+      <w:proofErr w:type="spellEnd"/>
+      <w:r>
+        <w:rPr>
+          <w:rFonts w:ascii="Cambria" w:hAnsi="Cambria"/>
+          <w:szCs w:val="21"/>
+        </w:rPr>
+        <w:t>|</w:t>
+      </w:r>
+      <w:r>
+        <w:rPr>
+          <w:rFonts w:ascii="Cambria" w:hAnsi="Cambria"/>
+          <w:szCs w:val="21"/>
+        </w:rPr>
+        <w:sym w:font="Symbol" w:char="F06C"/>
       </w:r>
     </w:p>
     <w:p>
@@ -816,6 +1337,14 @@
           <w:color w:val="000000"/>
           <w:szCs w:val="21"/>
         </w:rPr>
+        <w:t xml:space="preserve"> </w:t>
+      </w:r>
+      <w:r>
+        <w:rPr>
+          <w:rFonts w:ascii="Cambria" w:hAnsi="Cambria"/>
+          <w:color w:val="000000"/>
+          <w:szCs w:val="21"/>
+        </w:rPr>
         <w:t>[10] L = {</w:t>
       </w:r>
       <w:proofErr w:type="spellStart"/>
@@ -970,6 +1499,193 @@
           <w:szCs w:val="21"/>
         </w:rPr>
         <w:t xml:space="preserve"> 0}</w:t>
+      </w:r>
+    </w:p>
+    <w:p>
+      <w:pPr>
+        <w:pStyle w:val="ListParagraph"/>
+        <w:numPr>
+          <w:ilvl w:val="1"/>
+          <w:numId w:val="38"/>
+        </w:numPr>
+        <w:spacing w:after="0" w:line="360" w:lineRule="auto"/>
+        <w:rPr>
+          <w:rFonts w:ascii="Cambria" w:hAnsi="Cambria"/>
+          <w:color w:val="000000"/>
+          <w:szCs w:val="21"/>
+        </w:rPr>
+      </w:pPr>
+      <w:r>
+        <w:rPr>
+          <w:rFonts w:ascii="Cambria" w:hAnsi="Cambria"/>
+          <w:color w:val="000000"/>
+          <w:szCs w:val="21"/>
+        </w:rPr>
+        <w:t>This is a CFL</w:t>
+      </w:r>
+      <w:r>
+        <w:rPr>
+          <w:rFonts w:ascii="Cambria" w:hAnsi="Cambria"/>
+          <w:color w:val="000000"/>
+          <w:szCs w:val="21"/>
+        </w:rPr>
+        <w:t>,</w:t>
+      </w:r>
+      <w:r>
+        <w:rPr>
+          <w:rFonts w:ascii="Cambria" w:hAnsi="Cambria"/>
+          <w:color w:val="000000"/>
+          <w:szCs w:val="21"/>
+        </w:rPr>
+        <w:t xml:space="preserve"> its CFG is:</w:t>
+      </w:r>
+    </w:p>
+    <w:p>
+      <w:pPr>
+        <w:pStyle w:val="ListParagraph"/>
+        <w:numPr>
+          <w:ilvl w:val="2"/>
+          <w:numId w:val="38"/>
+        </w:numPr>
+        <w:spacing w:after="0" w:line="360" w:lineRule="auto"/>
+        <w:rPr>
+          <w:rFonts w:ascii="Cambria" w:hAnsi="Cambria"/>
+          <w:color w:val="000000"/>
+          <w:szCs w:val="21"/>
+        </w:rPr>
+      </w:pPr>
+      <w:r>
+        <w:rPr>
+          <w:rFonts w:ascii="Cambria" w:hAnsi="Cambria"/>
+          <w:color w:val="000000"/>
+          <w:szCs w:val="21"/>
+        </w:rPr>
+        <w:t>S</w:t>
+      </w:r>
+      <w:r>
+        <w:rPr>
+          <w:rFonts w:ascii="Cambria" w:hAnsi="Cambria"/>
+          <w:color w:val="000000"/>
+          <w:szCs w:val="21"/>
+        </w:rPr>
+        <w:sym w:font="Symbol" w:char="F0AE"/>
+      </w:r>
+      <w:r>
+        <w:rPr>
+          <w:rFonts w:ascii="Cambria" w:hAnsi="Cambria"/>
+          <w:color w:val="000000"/>
+          <w:szCs w:val="21"/>
+        </w:rPr>
+        <w:t xml:space="preserve"> </w:t>
+      </w:r>
+      <w:proofErr w:type="spellStart"/>
+      <w:r>
+        <w:rPr>
+          <w:rFonts w:ascii="Cambria" w:hAnsi="Cambria"/>
+          <w:color w:val="000000"/>
+          <w:szCs w:val="21"/>
+        </w:rPr>
+        <w:t>aSa</w:t>
+      </w:r>
+      <w:proofErr w:type="spellEnd"/>
+      <w:r>
+        <w:rPr>
+          <w:rFonts w:ascii="Cambria" w:hAnsi="Cambria"/>
+          <w:color w:val="000000"/>
+          <w:szCs w:val="21"/>
+        </w:rPr>
+        <w:t xml:space="preserve"> | </w:t>
+      </w:r>
+      <w:proofErr w:type="spellStart"/>
+      <w:r>
+        <w:rPr>
+          <w:rFonts w:ascii="Cambria" w:hAnsi="Cambria"/>
+          <w:color w:val="000000"/>
+          <w:szCs w:val="21"/>
+        </w:rPr>
+        <w:t>aAa</w:t>
+      </w:r>
+      <w:proofErr w:type="spellEnd"/>
+      <w:r>
+        <w:rPr>
+          <w:rFonts w:ascii="Cambria" w:hAnsi="Cambria"/>
+          <w:color w:val="000000"/>
+          <w:szCs w:val="21"/>
+        </w:rPr>
+        <w:t xml:space="preserve"> | A | </w:t>
+      </w:r>
+      <w:r>
+        <w:rPr>
+          <w:rFonts w:ascii="Cambria" w:hAnsi="Cambria"/>
+          <w:color w:val="000000"/>
+          <w:szCs w:val="21"/>
+        </w:rPr>
+        <w:sym w:font="Symbol" w:char="F06C"/>
+      </w:r>
+    </w:p>
+    <w:p>
+      <w:pPr>
+        <w:pStyle w:val="ListParagraph"/>
+        <w:numPr>
+          <w:ilvl w:val="2"/>
+          <w:numId w:val="38"/>
+        </w:numPr>
+        <w:spacing w:after="0" w:line="360" w:lineRule="auto"/>
+        <w:rPr>
+          <w:rFonts w:ascii="Cambria" w:hAnsi="Cambria"/>
+          <w:color w:val="000000"/>
+          <w:szCs w:val="21"/>
+        </w:rPr>
+      </w:pPr>
+      <w:r>
+        <w:rPr>
+          <w:rFonts w:ascii="Cambria" w:hAnsi="Cambria"/>
+          <w:color w:val="000000"/>
+          <w:szCs w:val="21"/>
+        </w:rPr>
+        <w:t>A</w:t>
+      </w:r>
+      <w:r>
+        <w:rPr>
+          <w:rFonts w:ascii="Cambria" w:hAnsi="Cambria"/>
+          <w:color w:val="000000"/>
+          <w:szCs w:val="21"/>
+        </w:rPr>
+        <w:sym w:font="Symbol" w:char="F0AE"/>
+      </w:r>
+      <w:r>
+        <w:rPr>
+          <w:rFonts w:ascii="Cambria" w:hAnsi="Cambria"/>
+          <w:color w:val="000000"/>
+          <w:szCs w:val="21"/>
+        </w:rPr>
+        <w:t xml:space="preserve"> </w:t>
+      </w:r>
+      <w:proofErr w:type="spellStart"/>
+      <w:r>
+        <w:rPr>
+          <w:rFonts w:ascii="Cambria" w:hAnsi="Cambria"/>
+          <w:color w:val="000000"/>
+          <w:szCs w:val="21"/>
+        </w:rPr>
+        <w:t>bAa</w:t>
+      </w:r>
+      <w:proofErr w:type="spellEnd"/>
+      <w:r>
+        <w:rPr>
+          <w:rFonts w:ascii="Cambria" w:hAnsi="Cambria"/>
+          <w:color w:val="000000"/>
+          <w:szCs w:val="21"/>
+        </w:rPr>
+        <w:t xml:space="preserve"> | </w:t>
+      </w:r>
+      <w:r>
+        <w:rPr>
+          <w:rFonts w:ascii="Cambria" w:hAnsi="Cambria"/>
+          <w:color w:val="000000"/>
+          <w:szCs w:val="21"/>
+        </w:rPr>
+        <w:sym w:font="Symbol" w:char="F06C"/>
       </w:r>
     </w:p>
     <w:p>
@@ -1078,6 +1794,449 @@
     </w:p>
     <w:p>
       <w:pPr>
+        <w:pStyle w:val="ListParagraph"/>
+        <w:numPr>
+          <w:ilvl w:val="1"/>
+          <w:numId w:val="38"/>
+        </w:numPr>
+        <w:rPr>
+          <w:rFonts w:ascii="Cambria" w:hAnsi="Cambria"/>
+        </w:rPr>
+      </w:pPr>
+      <w:r>
+        <w:rPr>
+          <w:rFonts w:ascii="Cambria" w:hAnsi="Cambria"/>
+        </w:rPr>
+        <w:t xml:space="preserve">Let </w:t>
+      </w:r>
+      <w:proofErr w:type="spellStart"/>
+      <w:r>
+        <w:rPr>
+          <w:rFonts w:ascii="Cambria" w:hAnsi="Cambria"/>
+        </w:rPr>
+        <w:t>m</w:t>
+      </w:r>
+      <w:proofErr w:type="spellEnd"/>
+      <w:r>
+        <w:rPr>
+          <w:rFonts w:ascii="Cambria" w:hAnsi="Cambria"/>
+        </w:rPr>
+        <w:t xml:space="preserve"> be the parameter of the pumping lemma. Let p be a prime such that p </w:t>
+      </w:r>
+      <w:r>
+        <w:rPr>
+          <w:rFonts w:ascii="Cambria" w:hAnsi="Cambria"/>
+        </w:rPr>
+        <w:t>&gt;=</w:t>
+      </w:r>
+      <w:r>
+        <w:rPr>
+          <w:rFonts w:ascii="Cambria" w:hAnsi="Cambria"/>
+        </w:rPr>
+        <w:t xml:space="preserve"> m. </w:t>
+      </w:r>
+    </w:p>
+    <w:p>
+      <w:pPr>
+        <w:pStyle w:val="ListParagraph"/>
+        <w:numPr>
+          <w:ilvl w:val="1"/>
+          <w:numId w:val="38"/>
+        </w:numPr>
+        <w:rPr>
+          <w:rFonts w:ascii="Cambria" w:hAnsi="Cambria"/>
+        </w:rPr>
+      </w:pPr>
+      <w:r>
+        <w:rPr>
+          <w:rFonts w:ascii="Cambria" w:hAnsi="Cambria"/>
+        </w:rPr>
+        <w:t xml:space="preserve">We choose to pump the string </w:t>
+      </w:r>
+      <w:proofErr w:type="spellStart"/>
+      <w:r>
+        <w:rPr>
+          <w:rFonts w:ascii="Cambria" w:hAnsi="Cambria"/>
+        </w:rPr>
+        <w:t>a</w:t>
+      </w:r>
+      <w:r>
+        <w:rPr>
+          <w:rFonts w:ascii="Cambria" w:hAnsi="Cambria"/>
+          <w:vertAlign w:val="superscript"/>
+        </w:rPr>
+        <w:t>p</w:t>
+      </w:r>
+      <w:proofErr w:type="spellEnd"/>
+      <w:r>
+        <w:rPr>
+          <w:rFonts w:ascii="Cambria" w:hAnsi="Cambria"/>
+        </w:rPr>
+        <w:t xml:space="preserve"> </w:t>
+      </w:r>
+      <w:r>
+        <w:rPr>
+          <w:rFonts w:ascii="Cambria" w:hAnsi="Cambria"/>
+        </w:rPr>
+        <w:sym w:font="Symbol" w:char="F0CE"/>
+      </w:r>
+      <w:r>
+        <w:rPr>
+          <w:rFonts w:ascii="Cambria" w:hAnsi="Cambria"/>
+        </w:rPr>
+        <w:t xml:space="preserve">L. </w:t>
+      </w:r>
+    </w:p>
+    <w:p>
+      <w:pPr>
+        <w:pStyle w:val="ListParagraph"/>
+        <w:numPr>
+          <w:ilvl w:val="1"/>
+          <w:numId w:val="38"/>
+        </w:numPr>
+        <w:rPr>
+          <w:rFonts w:ascii="Cambria" w:hAnsi="Cambria"/>
+        </w:rPr>
+      </w:pPr>
+      <w:r>
+        <w:rPr>
+          <w:rFonts w:ascii="Cambria" w:hAnsi="Cambria"/>
+        </w:rPr>
+        <w:t xml:space="preserve">Since </w:t>
+      </w:r>
+      <w:proofErr w:type="spellStart"/>
+      <w:r>
+        <w:rPr>
+          <w:rFonts w:ascii="Cambria" w:hAnsi="Cambria"/>
+        </w:rPr>
+        <w:t>a</w:t>
+      </w:r>
+      <w:r>
+        <w:rPr>
+          <w:rFonts w:ascii="Cambria" w:hAnsi="Cambria"/>
+          <w:vertAlign w:val="superscript"/>
+        </w:rPr>
+        <w:t>p</w:t>
+      </w:r>
+      <w:proofErr w:type="spellEnd"/>
+      <w:r>
+        <w:rPr>
+          <w:rFonts w:ascii="Cambria" w:hAnsi="Cambria"/>
+        </w:rPr>
+        <w:t xml:space="preserve"> = </w:t>
+      </w:r>
+      <w:proofErr w:type="spellStart"/>
+      <w:r>
+        <w:rPr>
+          <w:rFonts w:ascii="Cambria" w:hAnsi="Cambria"/>
+        </w:rPr>
+        <w:t>uvxyz</w:t>
+      </w:r>
+      <w:proofErr w:type="spellEnd"/>
+      <w:r>
+        <w:rPr>
+          <w:rFonts w:ascii="Cambria" w:hAnsi="Cambria"/>
+        </w:rPr>
+        <w:t xml:space="preserve">, we have that v = </w:t>
+      </w:r>
+      <w:proofErr w:type="spellStart"/>
+      <w:r>
+        <w:rPr>
+          <w:rFonts w:ascii="Cambria" w:hAnsi="Cambria"/>
+        </w:rPr>
+        <w:t>a</w:t>
+      </w:r>
+      <w:r>
+        <w:rPr>
+          <w:rFonts w:ascii="Cambria" w:hAnsi="Cambria"/>
+          <w:vertAlign w:val="superscript"/>
+        </w:rPr>
+        <w:t>k</w:t>
+      </w:r>
+      <w:proofErr w:type="spellEnd"/>
+      <w:r>
+        <w:rPr>
+          <w:rFonts w:ascii="Cambria" w:hAnsi="Cambria"/>
+        </w:rPr>
+        <w:t xml:space="preserve"> and y = a</w:t>
+      </w:r>
+      <w:r>
+        <w:rPr>
+          <w:rFonts w:ascii="Cambria" w:hAnsi="Cambria"/>
+          <w:vertAlign w:val="superscript"/>
+        </w:rPr>
+        <w:t xml:space="preserve">l </w:t>
+      </w:r>
+      <w:r>
+        <w:rPr>
+          <w:rFonts w:ascii="Cambria" w:hAnsi="Cambria"/>
+        </w:rPr>
+        <w:t xml:space="preserve">, with </w:t>
+      </w:r>
+      <w:proofErr w:type="spellStart"/>
+      <w:r>
+        <w:rPr>
+          <w:rFonts w:ascii="Cambria" w:hAnsi="Cambria"/>
+        </w:rPr>
+        <w:t>k+l</w:t>
+      </w:r>
+      <w:proofErr w:type="spellEnd"/>
+      <w:r>
+        <w:rPr>
+          <w:rFonts w:ascii="Cambria" w:hAnsi="Cambria"/>
+        </w:rPr>
+        <w:t xml:space="preserve"> </w:t>
+      </w:r>
+      <w:r>
+        <w:rPr>
+          <w:rFonts w:ascii="Cambria" w:hAnsi="Cambria"/>
+        </w:rPr>
+        <w:t>&gt;=</w:t>
+      </w:r>
+      <w:r>
+        <w:rPr>
+          <w:rFonts w:ascii="Cambria" w:hAnsi="Cambria"/>
+        </w:rPr>
+        <w:t xml:space="preserve"> 1 (since </w:t>
+      </w:r>
+      <w:r>
+        <w:rPr>
+          <w:rFonts w:ascii="Cambria" w:hAnsi="Cambria"/>
+        </w:rPr>
+        <w:t>|</w:t>
+      </w:r>
+      <w:proofErr w:type="spellStart"/>
+      <w:r>
+        <w:rPr>
+          <w:rFonts w:ascii="Cambria" w:hAnsi="Cambria"/>
+        </w:rPr>
+        <w:t>vy</w:t>
+      </w:r>
+      <w:proofErr w:type="spellEnd"/>
+      <w:r>
+        <w:rPr>
+          <w:rFonts w:ascii="Cambria" w:hAnsi="Cambria"/>
+        </w:rPr>
+        <w:t>|</w:t>
+      </w:r>
+      <w:r>
+        <w:rPr>
+          <w:rFonts w:ascii="Cambria" w:hAnsi="Cambria"/>
+        </w:rPr>
+        <w:t xml:space="preserve"> </w:t>
+      </w:r>
+      <w:r>
+        <w:rPr>
+          <w:rFonts w:ascii="Cambria" w:hAnsi="Cambria"/>
+        </w:rPr>
+        <w:t>&gt;=</w:t>
+      </w:r>
+      <w:r>
+        <w:rPr>
+          <w:rFonts w:ascii="Cambria" w:hAnsi="Cambria"/>
+        </w:rPr>
+        <w:t xml:space="preserve"> 1). </w:t>
+      </w:r>
+    </w:p>
+    <w:p>
+      <w:pPr>
+        <w:pStyle w:val="ListParagraph"/>
+        <w:numPr>
+          <w:ilvl w:val="1"/>
+          <w:numId w:val="38"/>
+        </w:numPr>
+        <w:rPr>
+          <w:rFonts w:ascii="Cambria" w:hAnsi="Cambria"/>
+        </w:rPr>
+      </w:pPr>
+      <w:r>
+        <w:rPr>
+          <w:rFonts w:ascii="Cambria" w:hAnsi="Cambria"/>
+        </w:rPr>
+        <w:t>From the pumping lemma we have that uv</w:t>
+      </w:r>
+      <w:r>
+        <w:rPr>
+          <w:rFonts w:ascii="Cambria" w:hAnsi="Cambria"/>
+          <w:vertAlign w:val="superscript"/>
+        </w:rPr>
+        <w:t>1+p</w:t>
+      </w:r>
+      <w:r>
+        <w:rPr>
+          <w:rFonts w:ascii="Cambria" w:hAnsi="Cambria"/>
+        </w:rPr>
+        <w:t>xy</w:t>
+      </w:r>
+      <w:r>
+        <w:rPr>
+          <w:rFonts w:ascii="Cambria" w:hAnsi="Cambria"/>
+          <w:vertAlign w:val="superscript"/>
+        </w:rPr>
+        <w:t>1+p</w:t>
+      </w:r>
+      <w:r>
+        <w:rPr>
+          <w:rFonts w:ascii="Cambria" w:hAnsi="Cambria"/>
+        </w:rPr>
+        <w:t xml:space="preserve">z </w:t>
+      </w:r>
+      <w:r>
+        <w:rPr>
+          <w:rFonts w:ascii="Cambria" w:hAnsi="Cambria"/>
+        </w:rPr>
+        <w:sym w:font="Symbol" w:char="F0CE"/>
+      </w:r>
+      <w:r>
+        <w:rPr>
+          <w:rFonts w:ascii="Cambria" w:hAnsi="Cambria"/>
+        </w:rPr>
+        <w:t xml:space="preserve"> </w:t>
+      </w:r>
+      <w:r>
+        <w:rPr>
+          <w:rFonts w:ascii="Cambria" w:hAnsi="Cambria"/>
+        </w:rPr>
+        <w:t xml:space="preserve">L, and therefore </w:t>
+      </w:r>
+      <w:proofErr w:type="spellStart"/>
+      <w:r>
+        <w:rPr>
+          <w:rFonts w:ascii="Cambria" w:hAnsi="Cambria"/>
+        </w:rPr>
+        <w:t>a</w:t>
+      </w:r>
+      <w:r>
+        <w:rPr>
+          <w:rFonts w:ascii="Cambria" w:hAnsi="Cambria"/>
+          <w:vertAlign w:val="superscript"/>
+        </w:rPr>
+        <w:t>p</w:t>
+      </w:r>
+      <w:r>
+        <w:rPr>
+          <w:rFonts w:ascii="Cambria" w:hAnsi="Cambria"/>
+        </w:rPr>
+        <w:t>+k</w:t>
+      </w:r>
+      <w:r>
+        <w:rPr>
+          <w:rFonts w:ascii="Cambria" w:hAnsi="Cambria"/>
+          <w:vertAlign w:val="superscript"/>
+        </w:rPr>
+        <w:t>p</w:t>
+      </w:r>
+      <w:r>
+        <w:rPr>
+          <w:rFonts w:ascii="Cambria" w:hAnsi="Cambria"/>
+        </w:rPr>
+        <w:t>+l</w:t>
+      </w:r>
+      <w:r>
+        <w:rPr>
+          <w:rFonts w:ascii="Cambria" w:hAnsi="Cambria"/>
+          <w:vertAlign w:val="superscript"/>
+        </w:rPr>
+        <w:t>p</w:t>
+      </w:r>
+      <w:proofErr w:type="spellEnd"/>
+      <w:r>
+        <w:rPr>
+          <w:rFonts w:ascii="Cambria" w:hAnsi="Cambria"/>
+        </w:rPr>
+        <w:t xml:space="preserve"> </w:t>
+      </w:r>
+      <w:r>
+        <w:rPr>
+          <w:rFonts w:ascii="Cambria" w:hAnsi="Cambria"/>
+        </w:rPr>
+        <w:sym w:font="Symbol" w:char="F0CE"/>
+      </w:r>
+      <w:r>
+        <w:rPr>
+          <w:rFonts w:ascii="Cambria" w:hAnsi="Cambria"/>
+        </w:rPr>
+        <w:t xml:space="preserve"> L. </w:t>
+      </w:r>
+    </w:p>
+    <w:p>
+      <w:pPr>
+        <w:pStyle w:val="ListParagraph"/>
+        <w:numPr>
+          <w:ilvl w:val="1"/>
+          <w:numId w:val="38"/>
+        </w:numPr>
+        <w:rPr>
+          <w:rFonts w:ascii="Cambria" w:hAnsi="Cambria"/>
+        </w:rPr>
+      </w:pPr>
+      <w:r>
+        <w:rPr>
+          <w:rFonts w:ascii="Cambria" w:hAnsi="Cambria"/>
+        </w:rPr>
+        <w:t xml:space="preserve">Subsequently, </w:t>
+      </w:r>
+      <w:proofErr w:type="spellStart"/>
+      <w:r>
+        <w:rPr>
+          <w:rFonts w:ascii="Cambria" w:hAnsi="Cambria"/>
+        </w:rPr>
+        <w:t>a</w:t>
+      </w:r>
+      <w:r>
+        <w:rPr>
+          <w:rFonts w:ascii="Cambria" w:hAnsi="Cambria"/>
+          <w:vertAlign w:val="superscript"/>
+        </w:rPr>
+        <w:t>p</w:t>
+      </w:r>
+      <w:proofErr w:type="spellEnd"/>
+      <w:r>
+        <w:rPr>
+          <w:rFonts w:ascii="Cambria" w:hAnsi="Cambria"/>
+          <w:vertAlign w:val="superscript"/>
+        </w:rPr>
+        <w:t>(1+k+l)</w:t>
+      </w:r>
+      <w:r>
+        <w:rPr>
+          <w:rFonts w:ascii="Cambria" w:hAnsi="Cambria"/>
+        </w:rPr>
+        <w:t xml:space="preserve"> </w:t>
+      </w:r>
+      <w:r>
+        <w:rPr>
+          <w:rFonts w:ascii="Cambria" w:hAnsi="Cambria"/>
+        </w:rPr>
+        <w:sym w:font="Symbol" w:char="F0CE"/>
+      </w:r>
+      <w:r>
+        <w:rPr>
+          <w:rFonts w:ascii="Cambria" w:hAnsi="Cambria"/>
+        </w:rPr>
+        <w:t xml:space="preserve"> L, which is impossible since p(1+k+l) is not a prime. </w:t>
+      </w:r>
+    </w:p>
+    <w:p>
+      <w:pPr>
+        <w:pStyle w:val="ListParagraph"/>
+        <w:numPr>
+          <w:ilvl w:val="1"/>
+          <w:numId w:val="38"/>
+        </w:numPr>
+        <w:rPr>
+          <w:rFonts w:ascii="Cambria" w:hAnsi="Cambria"/>
+        </w:rPr>
+      </w:pPr>
+      <w:r>
+        <w:rPr>
+          <w:rFonts w:ascii="Cambria" w:hAnsi="Cambria"/>
+        </w:rPr>
+        <w:t>Thus, we have a contradiction and the language L is not context-free.</w:t>
+      </w:r>
+    </w:p>
+    <w:p>
+      <w:pPr>
         <w:pStyle w:val="Default"/>
         <w:spacing w:line="360" w:lineRule="auto"/>
         <w:rPr>
@@ -1199,6 +2358,7 @@
           <w:sz w:val="22"/>
           <w:szCs w:val="22"/>
         </w:rPr>
+        <w:lastRenderedPageBreak/>
         <w:t xml:space="preserve">[10] </w:t>
       </w:r>
       <w:r>
@@ -1363,6 +2523,303 @@
           <w:szCs w:val="22"/>
         </w:rPr>
         <w:t>) } is not linear.</w:t>
+      </w:r>
+    </w:p>
+    <w:p>
+      <w:pPr>
+        <w:pStyle w:val="Default"/>
+        <w:numPr>
+          <w:ilvl w:val="1"/>
+          <w:numId w:val="41"/>
+        </w:numPr>
+        <w:spacing w:line="360" w:lineRule="auto"/>
+        <w:rPr>
+          <w:rFonts w:ascii="Cambria" w:hAnsi="Cambria" w:cs="Times New Roman"/>
+          <w:sz w:val="22"/>
+          <w:szCs w:val="22"/>
+        </w:rPr>
+      </w:pPr>
+      <w:r>
+        <w:rPr>
+          <w:rFonts w:ascii="Cambria" w:hAnsi="Cambria" w:cs="Times New Roman"/>
+          <w:sz w:val="22"/>
+          <w:szCs w:val="22"/>
+        </w:rPr>
+        <w:t>Assume L is LCFL</w:t>
+      </w:r>
+    </w:p>
+    <w:p>
+      <w:pPr>
+        <w:pStyle w:val="Default"/>
+        <w:numPr>
+          <w:ilvl w:val="1"/>
+          <w:numId w:val="41"/>
+        </w:numPr>
+        <w:spacing w:line="360" w:lineRule="auto"/>
+        <w:rPr>
+          <w:rFonts w:ascii="Cambria" w:hAnsi="Cambria" w:cs="Times New Roman"/>
+          <w:sz w:val="22"/>
+          <w:szCs w:val="22"/>
+        </w:rPr>
+      </w:pPr>
+      <w:r>
+        <w:rPr>
+          <w:rFonts w:ascii="Cambria" w:hAnsi="Cambria" w:cs="Times New Roman"/>
+          <w:sz w:val="22"/>
+          <w:szCs w:val="22"/>
+        </w:rPr>
+        <w:t xml:space="preserve">z = </w:t>
+      </w:r>
+      <w:proofErr w:type="spellStart"/>
+      <w:r>
+        <w:rPr>
+          <w:rFonts w:ascii="Cambria" w:hAnsi="Cambria" w:cs="Times New Roman"/>
+          <w:sz w:val="22"/>
+          <w:szCs w:val="22"/>
+        </w:rPr>
+        <w:t>c</w:t>
+      </w:r>
+      <w:r>
+        <w:rPr>
+          <w:rFonts w:ascii="Cambria" w:hAnsi="Cambria" w:cs="Times New Roman"/>
+          <w:sz w:val="22"/>
+          <w:szCs w:val="22"/>
+          <w:vertAlign w:val="superscript"/>
+        </w:rPr>
+        <w:t>m</w:t>
+      </w:r>
+      <w:r>
+        <w:rPr>
+          <w:rFonts w:ascii="Cambria" w:hAnsi="Cambria" w:cs="Times New Roman"/>
+          <w:sz w:val="22"/>
+          <w:szCs w:val="22"/>
+        </w:rPr>
+        <w:t>a</w:t>
+      </w:r>
+      <w:r>
+        <w:rPr>
+          <w:rFonts w:ascii="Cambria" w:hAnsi="Cambria" w:cs="Times New Roman"/>
+          <w:sz w:val="22"/>
+          <w:szCs w:val="22"/>
+          <w:vertAlign w:val="superscript"/>
+        </w:rPr>
+        <w:t>m</w:t>
+      </w:r>
+      <w:r>
+        <w:rPr>
+          <w:rFonts w:ascii="Cambria" w:hAnsi="Cambria" w:cs="Times New Roman"/>
+          <w:sz w:val="22"/>
+          <w:szCs w:val="22"/>
+        </w:rPr>
+        <w:t>b</w:t>
+      </w:r>
+      <w:r>
+        <w:rPr>
+          <w:rFonts w:ascii="Cambria" w:hAnsi="Cambria" w:cs="Times New Roman"/>
+          <w:sz w:val="22"/>
+          <w:szCs w:val="22"/>
+          <w:vertAlign w:val="superscript"/>
+        </w:rPr>
+        <w:t>m</w:t>
+      </w:r>
+      <w:r>
+        <w:rPr>
+          <w:rFonts w:ascii="Cambria" w:hAnsi="Cambria" w:cs="Times New Roman"/>
+          <w:sz w:val="22"/>
+          <w:szCs w:val="22"/>
+        </w:rPr>
+        <w:t>c</w:t>
+      </w:r>
+      <w:r>
+        <w:rPr>
+          <w:rFonts w:ascii="Cambria" w:hAnsi="Cambria" w:cs="Times New Roman"/>
+          <w:sz w:val="22"/>
+          <w:szCs w:val="22"/>
+          <w:vertAlign w:val="superscript"/>
+        </w:rPr>
+        <w:t>m</w:t>
+      </w:r>
+      <w:proofErr w:type="spellEnd"/>
+    </w:p>
+    <w:p>
+      <w:pPr>
+        <w:pStyle w:val="Default"/>
+        <w:numPr>
+          <w:ilvl w:val="1"/>
+          <w:numId w:val="41"/>
+        </w:numPr>
+        <w:spacing w:line="360" w:lineRule="auto"/>
+        <w:rPr>
+          <w:rFonts w:ascii="Cambria" w:hAnsi="Cambria" w:cs="Times New Roman"/>
+          <w:sz w:val="22"/>
+          <w:szCs w:val="22"/>
+          <w:lang w:val="es-ES"/>
+        </w:rPr>
+      </w:pPr>
+      <w:r>
+        <w:rPr>
+          <w:rFonts w:ascii="Cambria" w:hAnsi="Cambria" w:cs="Times New Roman"/>
+          <w:sz w:val="22"/>
+          <w:szCs w:val="22"/>
+          <w:lang w:val="es-ES"/>
+        </w:rPr>
+        <w:t xml:space="preserve">u = </w:t>
+      </w:r>
+      <w:r>
+        <w:rPr>
+          <w:rFonts w:ascii="Cambria" w:hAnsi="Cambria" w:cs="Times New Roman"/>
+          <w:sz w:val="22"/>
+          <w:szCs w:val="22"/>
+        </w:rPr>
+        <w:t>c</w:t>
+      </w:r>
+      <w:r>
+        <w:rPr>
+          <w:rFonts w:ascii="Cambria" w:hAnsi="Cambria" w:cs="Times New Roman"/>
+          <w:sz w:val="22"/>
+          <w:szCs w:val="22"/>
+          <w:lang w:val="es-ES"/>
+        </w:rPr>
+        <w:t xml:space="preserve">, v = a, x = </w:t>
+      </w:r>
+      <w:r>
+        <w:rPr>
+          <w:rFonts w:ascii="Cambria" w:hAnsi="Cambria"/>
+          <w:szCs w:val="21"/>
+        </w:rPr>
+        <w:sym w:font="Symbol" w:char="F06C"/>
+      </w:r>
+      <w:r>
+        <w:rPr>
+          <w:rFonts w:ascii="Cambria" w:hAnsi="Cambria"/>
+          <w:szCs w:val="21"/>
+          <w:lang w:val="es-ES"/>
+        </w:rPr>
+        <w:t>, y = b, z = c</w:t>
+      </w:r>
+    </w:p>
+    <w:p>
+      <w:pPr>
+        <w:pStyle w:val="Default"/>
+        <w:numPr>
+          <w:ilvl w:val="1"/>
+          <w:numId w:val="41"/>
+        </w:numPr>
+        <w:spacing w:line="360" w:lineRule="auto"/>
+        <w:rPr>
+          <w:rFonts w:ascii="Cambria" w:hAnsi="Cambria" w:cs="Times New Roman"/>
+          <w:sz w:val="22"/>
+          <w:szCs w:val="22"/>
+        </w:rPr>
+      </w:pPr>
+      <w:proofErr w:type="spellStart"/>
+      <w:r>
+        <w:rPr>
+          <w:rFonts w:ascii="Cambria" w:hAnsi="Cambria" w:cs="Times New Roman"/>
+          <w:sz w:val="22"/>
+          <w:szCs w:val="22"/>
+        </w:rPr>
+        <w:t>i</w:t>
+      </w:r>
+      <w:proofErr w:type="spellEnd"/>
+      <w:r>
+        <w:rPr>
+          <w:rFonts w:ascii="Cambria" w:hAnsi="Cambria" w:cs="Times New Roman"/>
+          <w:sz w:val="22"/>
+          <w:szCs w:val="22"/>
+        </w:rPr>
+        <w:t xml:space="preserve"> = 0 with </w:t>
+      </w:r>
+      <w:proofErr w:type="spellStart"/>
+      <w:r>
+        <w:rPr>
+          <w:rFonts w:ascii="Cambria" w:hAnsi="Cambria" w:cs="Times New Roman"/>
+          <w:sz w:val="22"/>
+          <w:szCs w:val="22"/>
+        </w:rPr>
+        <w:t>uv</w:t>
+      </w:r>
+      <w:r>
+        <w:rPr>
+          <w:rFonts w:ascii="Cambria" w:hAnsi="Cambria" w:cs="Times New Roman"/>
+          <w:sz w:val="22"/>
+          <w:szCs w:val="22"/>
+          <w:vertAlign w:val="superscript"/>
+        </w:rPr>
+        <w:t>i</w:t>
+      </w:r>
+      <w:r>
+        <w:rPr>
+          <w:rFonts w:ascii="Cambria" w:hAnsi="Cambria" w:cs="Times New Roman"/>
+          <w:sz w:val="22"/>
+          <w:szCs w:val="22"/>
+        </w:rPr>
+        <w:t>x</w:t>
+      </w:r>
+      <w:r>
+        <w:rPr>
+          <w:rFonts w:ascii="Cambria" w:hAnsi="Cambria" w:cs="Times New Roman"/>
+          <w:sz w:val="22"/>
+          <w:szCs w:val="22"/>
+        </w:rPr>
+        <w:t>y</w:t>
+      </w:r>
+      <w:r>
+        <w:rPr>
+          <w:rFonts w:ascii="Cambria" w:hAnsi="Cambria" w:cs="Times New Roman"/>
+          <w:sz w:val="22"/>
+          <w:szCs w:val="22"/>
+          <w:vertAlign w:val="superscript"/>
+        </w:rPr>
+        <w:t>i</w:t>
+      </w:r>
+      <w:r>
+        <w:rPr>
+          <w:rFonts w:ascii="Cambria" w:hAnsi="Cambria" w:cs="Times New Roman"/>
+          <w:sz w:val="22"/>
+          <w:szCs w:val="22"/>
+        </w:rPr>
+        <w:t>z</w:t>
+      </w:r>
+      <w:proofErr w:type="spellEnd"/>
+      <w:r>
+        <w:rPr>
+          <w:rFonts w:ascii="Cambria" w:hAnsi="Cambria" w:cs="Times New Roman"/>
+          <w:sz w:val="22"/>
+          <w:szCs w:val="22"/>
+        </w:rPr>
+        <w:t xml:space="preserve"> then, cc which is not part of the language</w:t>
+      </w:r>
+    </w:p>
+    <w:p>
+      <w:pPr>
+        <w:pStyle w:val="Default"/>
+        <w:numPr>
+          <w:ilvl w:val="1"/>
+          <w:numId w:val="41"/>
+        </w:numPr>
+        <w:spacing w:line="360" w:lineRule="auto"/>
+        <w:rPr>
+          <w:rFonts w:ascii="Cambria" w:hAnsi="Cambria" w:cs="Times New Roman"/>
+          <w:sz w:val="22"/>
+          <w:szCs w:val="22"/>
+        </w:rPr>
+      </w:pPr>
+      <w:r>
+        <w:rPr>
+          <w:rFonts w:ascii="Cambria" w:hAnsi="Cambria" w:cs="Times New Roman"/>
+          <w:sz w:val="22"/>
+          <w:szCs w:val="22"/>
+        </w:rPr>
+        <w:t>Thus L is not a linear CFL</w:t>
+      </w:r>
+      <w:r>
+        <w:rPr>
+          <w:rFonts w:ascii="Cambria" w:hAnsi="Cambria" w:cs="Times New Roman"/>
+          <w:sz w:val="22"/>
+          <w:szCs w:val="22"/>
+        </w:rPr>
+        <w:t xml:space="preserve"> as pumping lemma fails</w:t>
       </w:r>
     </w:p>
     <w:p>
@@ -1657,6 +3114,445 @@
     <w:p>
       <w:pPr>
         <w:pStyle w:val="Default"/>
+        <w:numPr>
+          <w:ilvl w:val="1"/>
+          <w:numId w:val="41"/>
+        </w:numPr>
+        <w:spacing w:after="240"/>
+        <w:rPr>
+          <w:rFonts w:ascii="Cambria" w:hAnsi="Cambria" w:cs="Times New Roman"/>
+          <w:sz w:val="22"/>
+          <w:szCs w:val="22"/>
+        </w:rPr>
+      </w:pPr>
+      <w:r>
+        <w:rPr>
+          <w:rFonts w:ascii="Cambria" w:hAnsi="Cambria" w:cs="Times New Roman"/>
+          <w:sz w:val="22"/>
+          <w:szCs w:val="22"/>
+        </w:rPr>
+        <w:t>The first language of the union is in fact a linear language</w:t>
+      </w:r>
+    </w:p>
+    <w:p>
+      <w:pPr>
+        <w:pStyle w:val="Default"/>
+        <w:numPr>
+          <w:ilvl w:val="1"/>
+          <w:numId w:val="41"/>
+        </w:numPr>
+        <w:spacing w:after="240"/>
+        <w:rPr>
+          <w:rFonts w:ascii="Cambria" w:hAnsi="Cambria" w:cs="Times New Roman"/>
+          <w:sz w:val="22"/>
+          <w:szCs w:val="22"/>
+        </w:rPr>
+      </w:pPr>
+      <w:r>
+        <w:rPr>
+          <w:rFonts w:ascii="Cambria" w:hAnsi="Cambria" w:cs="Times New Roman"/>
+          <w:sz w:val="22"/>
+          <w:szCs w:val="22"/>
+        </w:rPr>
+        <w:t xml:space="preserve">S </w:t>
+      </w:r>
+      <w:r>
+        <w:rPr>
+          <w:rFonts w:ascii="Cambria" w:hAnsi="Cambria"/>
+          <w:szCs w:val="21"/>
+        </w:rPr>
+        <w:sym w:font="Symbol" w:char="F0AE"/>
+      </w:r>
+      <w:r>
+        <w:rPr>
+          <w:rFonts w:ascii="Cambria" w:hAnsi="Cambria"/>
+          <w:szCs w:val="21"/>
+        </w:rPr>
+        <w:t xml:space="preserve"> </w:t>
+      </w:r>
+      <w:proofErr w:type="spellStart"/>
+      <w:r>
+        <w:rPr>
+          <w:rFonts w:ascii="Cambria" w:hAnsi="Cambria"/>
+          <w:szCs w:val="21"/>
+        </w:rPr>
+        <w:t>aSc</w:t>
+      </w:r>
+      <w:proofErr w:type="spellEnd"/>
+      <w:r>
+        <w:rPr>
+          <w:rFonts w:ascii="Cambria" w:hAnsi="Cambria"/>
+          <w:szCs w:val="21"/>
+        </w:rPr>
+        <w:t xml:space="preserve"> | </w:t>
+      </w:r>
+      <w:proofErr w:type="spellStart"/>
+      <w:r>
+        <w:rPr>
+          <w:rFonts w:ascii="Cambria" w:hAnsi="Cambria"/>
+          <w:szCs w:val="21"/>
+        </w:rPr>
+        <w:t>bA</w:t>
+      </w:r>
+      <w:proofErr w:type="spellEnd"/>
+      <w:r>
+        <w:rPr>
+          <w:rFonts w:ascii="Cambria" w:hAnsi="Cambria"/>
+          <w:szCs w:val="21"/>
+        </w:rPr>
+        <w:t xml:space="preserve"> | </w:t>
+      </w:r>
+      <w:r>
+        <w:rPr>
+          <w:rFonts w:ascii="Cambria" w:hAnsi="Cambria"/>
+          <w:szCs w:val="21"/>
+        </w:rPr>
+        <w:sym w:font="Symbol" w:char="F06C"/>
+      </w:r>
+    </w:p>
+    <w:p>
+      <w:pPr>
+        <w:pStyle w:val="Default"/>
+        <w:numPr>
+          <w:ilvl w:val="1"/>
+          <w:numId w:val="41"/>
+        </w:numPr>
+        <w:spacing w:after="240"/>
+        <w:rPr>
+          <w:rFonts w:ascii="Cambria" w:hAnsi="Cambria" w:cs="Times New Roman"/>
+          <w:sz w:val="22"/>
+          <w:szCs w:val="22"/>
+        </w:rPr>
+      </w:pPr>
+      <w:r>
+        <w:rPr>
+          <w:rFonts w:ascii="Cambria" w:hAnsi="Cambria" w:cs="Times New Roman"/>
+          <w:sz w:val="22"/>
+          <w:szCs w:val="22"/>
+        </w:rPr>
+        <w:t xml:space="preserve">A </w:t>
+      </w:r>
+      <w:r>
+        <w:rPr>
+          <w:rFonts w:ascii="Cambria" w:hAnsi="Cambria"/>
+          <w:szCs w:val="21"/>
+        </w:rPr>
+        <w:sym w:font="Symbol" w:char="F0AE"/>
+      </w:r>
+      <w:r>
+        <w:rPr>
+          <w:rFonts w:ascii="Cambria" w:hAnsi="Cambria"/>
+          <w:szCs w:val="21"/>
+        </w:rPr>
+        <w:t xml:space="preserve"> </w:t>
+      </w:r>
+      <w:proofErr w:type="spellStart"/>
+      <w:r>
+        <w:rPr>
+          <w:rFonts w:ascii="Cambria" w:hAnsi="Cambria"/>
+          <w:szCs w:val="21"/>
+        </w:rPr>
+        <w:t>bA</w:t>
+      </w:r>
+      <w:proofErr w:type="spellEnd"/>
+      <w:r>
+        <w:rPr>
+          <w:rFonts w:ascii="Cambria" w:hAnsi="Cambria"/>
+          <w:szCs w:val="21"/>
+        </w:rPr>
+        <w:t xml:space="preserve"> | </w:t>
+      </w:r>
+      <w:r>
+        <w:rPr>
+          <w:rFonts w:ascii="Cambria" w:hAnsi="Cambria"/>
+          <w:szCs w:val="21"/>
+        </w:rPr>
+        <w:sym w:font="Symbol" w:char="F06C"/>
+      </w:r>
+    </w:p>
+    <w:p>
+      <w:pPr>
+        <w:pStyle w:val="Default"/>
+        <w:numPr>
+          <w:ilvl w:val="1"/>
+          <w:numId w:val="41"/>
+        </w:numPr>
+        <w:spacing w:after="240"/>
+        <w:rPr>
+          <w:rFonts w:ascii="Cambria" w:hAnsi="Cambria" w:cs="Times New Roman"/>
+          <w:sz w:val="22"/>
+          <w:szCs w:val="22"/>
+        </w:rPr>
+      </w:pPr>
+      <w:r>
+        <w:rPr>
+          <w:rFonts w:ascii="Cambria" w:hAnsi="Cambria" w:cs="Times New Roman"/>
+          <w:sz w:val="22"/>
+          <w:szCs w:val="22"/>
+        </w:rPr>
+        <w:t>However the second is not linear</w:t>
+      </w:r>
+    </w:p>
+    <w:p>
+      <w:pPr>
+        <w:pStyle w:val="Default"/>
+        <w:numPr>
+          <w:ilvl w:val="1"/>
+          <w:numId w:val="41"/>
+        </w:numPr>
+        <w:spacing w:after="240"/>
+        <w:rPr>
+          <w:rFonts w:ascii="Cambria" w:hAnsi="Cambria" w:cs="Times New Roman"/>
+          <w:sz w:val="22"/>
+          <w:szCs w:val="22"/>
+        </w:rPr>
+      </w:pPr>
+      <w:r>
+        <w:rPr>
+          <w:rFonts w:ascii="Cambria" w:hAnsi="Cambria" w:cs="Times New Roman"/>
+          <w:sz w:val="22"/>
+          <w:szCs w:val="22"/>
+        </w:rPr>
+        <w:t>As shown by pumping lemma:</w:t>
+      </w:r>
+    </w:p>
+    <w:p>
+      <w:pPr>
+        <w:pStyle w:val="Default"/>
+        <w:numPr>
+          <w:ilvl w:val="1"/>
+          <w:numId w:val="41"/>
+        </w:numPr>
+        <w:spacing w:after="240"/>
+        <w:rPr>
+          <w:rFonts w:ascii="Cambria" w:hAnsi="Cambria" w:cs="Times New Roman"/>
+          <w:sz w:val="22"/>
+          <w:szCs w:val="22"/>
+        </w:rPr>
+      </w:pPr>
+      <w:r>
+        <w:rPr>
+          <w:rFonts w:ascii="Cambria" w:hAnsi="Cambria" w:cs="Times New Roman"/>
+          <w:sz w:val="22"/>
+          <w:szCs w:val="22"/>
+        </w:rPr>
+        <w:t xml:space="preserve">Given the magic number m, the string </w:t>
+      </w:r>
+      <w:proofErr w:type="spellStart"/>
+      <w:r>
+        <w:rPr>
+          <w:rFonts w:ascii="Cambria" w:hAnsi="Cambria" w:cs="Times New Roman"/>
+          <w:sz w:val="22"/>
+          <w:szCs w:val="22"/>
+        </w:rPr>
+        <w:t>a</w:t>
+      </w:r>
+      <w:r>
+        <w:rPr>
+          <w:rFonts w:ascii="Cambria" w:hAnsi="Cambria" w:cs="Times New Roman"/>
+          <w:sz w:val="22"/>
+          <w:szCs w:val="22"/>
+          <w:vertAlign w:val="superscript"/>
+        </w:rPr>
+        <w:t>m</w:t>
+      </w:r>
+      <w:r>
+        <w:rPr>
+          <w:rFonts w:ascii="Cambria" w:hAnsi="Cambria" w:cs="Times New Roman"/>
+          <w:sz w:val="22"/>
+          <w:szCs w:val="22"/>
+        </w:rPr>
+        <w:t>b</w:t>
+      </w:r>
+      <w:r>
+        <w:rPr>
+          <w:rFonts w:ascii="Cambria" w:hAnsi="Cambria" w:cs="Times New Roman"/>
+          <w:sz w:val="22"/>
+          <w:szCs w:val="22"/>
+          <w:vertAlign w:val="superscript"/>
+        </w:rPr>
+        <w:t>m</w:t>
+      </w:r>
+      <w:r>
+        <w:rPr>
+          <w:rFonts w:ascii="Cambria" w:hAnsi="Cambria" w:cs="Times New Roman"/>
+          <w:sz w:val="22"/>
+          <w:szCs w:val="22"/>
+        </w:rPr>
+        <w:t>c</w:t>
+      </w:r>
+      <w:r>
+        <w:rPr>
+          <w:rFonts w:ascii="Cambria" w:hAnsi="Cambria" w:cs="Times New Roman"/>
+          <w:sz w:val="22"/>
+          <w:szCs w:val="22"/>
+          <w:vertAlign w:val="superscript"/>
+        </w:rPr>
+        <w:t>m</w:t>
+      </w:r>
+      <w:proofErr w:type="spellEnd"/>
+      <w:r>
+        <w:rPr>
+          <w:rFonts w:ascii="Cambria" w:hAnsi="Cambria" w:cs="Times New Roman"/>
+          <w:sz w:val="22"/>
+          <w:szCs w:val="22"/>
+        </w:rPr>
+        <w:t xml:space="preserve"> </w:t>
+      </w:r>
+    </w:p>
+    <w:p>
+      <w:pPr>
+        <w:pStyle w:val="Default"/>
+        <w:numPr>
+          <w:ilvl w:val="1"/>
+          <w:numId w:val="41"/>
+        </w:numPr>
+        <w:spacing w:after="240"/>
+        <w:rPr>
+          <w:rFonts w:ascii="Cambria" w:hAnsi="Cambria" w:cs="Times New Roman"/>
+          <w:sz w:val="22"/>
+          <w:szCs w:val="22"/>
+        </w:rPr>
+      </w:pPr>
+      <w:r>
+        <w:rPr>
+          <w:rFonts w:ascii="Cambria" w:hAnsi="Cambria" w:cs="Times New Roman"/>
+          <w:sz w:val="22"/>
+          <w:szCs w:val="22"/>
+        </w:rPr>
+        <w:t xml:space="preserve">If we choose </w:t>
+      </w:r>
+      <w:proofErr w:type="spellStart"/>
+      <w:r>
+        <w:rPr>
+          <w:rFonts w:ascii="Cambria" w:hAnsi="Cambria" w:cs="Times New Roman"/>
+          <w:sz w:val="22"/>
+          <w:szCs w:val="22"/>
+        </w:rPr>
+        <w:t>i</w:t>
+      </w:r>
+      <w:proofErr w:type="spellEnd"/>
+      <w:r>
+        <w:rPr>
+          <w:rFonts w:ascii="Cambria" w:hAnsi="Cambria" w:cs="Times New Roman"/>
+          <w:sz w:val="22"/>
+          <w:szCs w:val="22"/>
+        </w:rPr>
+        <w:t xml:space="preserve"> = 0 we get the a</w:t>
+      </w:r>
+      <w:r>
+        <w:rPr>
+          <w:rFonts w:ascii="Cambria" w:hAnsi="Cambria" w:cs="Times New Roman"/>
+          <w:sz w:val="22"/>
+          <w:szCs w:val="22"/>
+          <w:vertAlign w:val="superscript"/>
+        </w:rPr>
+        <w:t>m-1</w:t>
+      </w:r>
+      <w:r>
+        <w:rPr>
+          <w:rFonts w:ascii="Cambria" w:hAnsi="Cambria" w:cs="Times New Roman"/>
+          <w:sz w:val="22"/>
+          <w:szCs w:val="22"/>
+        </w:rPr>
+        <w:t>b</w:t>
+      </w:r>
+      <w:r>
+        <w:rPr>
+          <w:rFonts w:ascii="Cambria" w:hAnsi="Cambria" w:cs="Times New Roman"/>
+          <w:sz w:val="22"/>
+          <w:szCs w:val="22"/>
+          <w:vertAlign w:val="superscript"/>
+        </w:rPr>
+        <w:t>m</w:t>
+      </w:r>
+      <w:r>
+        <w:rPr>
+          <w:rFonts w:ascii="Cambria" w:hAnsi="Cambria" w:cs="Times New Roman"/>
+          <w:sz w:val="22"/>
+          <w:szCs w:val="22"/>
+        </w:rPr>
+        <w:t>c</w:t>
+      </w:r>
+      <w:r>
+        <w:rPr>
+          <w:rFonts w:ascii="Cambria" w:hAnsi="Cambria" w:cs="Times New Roman"/>
+          <w:sz w:val="22"/>
+          <w:szCs w:val="22"/>
+          <w:vertAlign w:val="superscript"/>
+        </w:rPr>
+        <w:t>m-1</w:t>
+      </w:r>
+      <w:r>
+        <w:rPr>
+          <w:rFonts w:ascii="Cambria" w:hAnsi="Cambria" w:cs="Times New Roman"/>
+          <w:sz w:val="22"/>
+          <w:szCs w:val="22"/>
+        </w:rPr>
+        <w:t xml:space="preserve"> </w:t>
+      </w:r>
+    </w:p>
+    <w:p>
+      <w:pPr>
+        <w:pStyle w:val="Default"/>
+        <w:numPr>
+          <w:ilvl w:val="1"/>
+          <w:numId w:val="41"/>
+        </w:numPr>
+        <w:spacing w:after="240"/>
+        <w:rPr>
+          <w:rFonts w:ascii="Cambria" w:hAnsi="Cambria" w:cs="Times New Roman"/>
+          <w:sz w:val="22"/>
+          <w:szCs w:val="22"/>
+        </w:rPr>
+      </w:pPr>
+      <w:r>
+        <w:rPr>
+          <w:rFonts w:ascii="Cambria" w:hAnsi="Cambria" w:cs="Times New Roman"/>
+          <w:sz w:val="22"/>
+          <w:szCs w:val="22"/>
+        </w:rPr>
+        <w:t>The family of linear languages have closure under union with each other</w:t>
+      </w:r>
+    </w:p>
+    <w:p>
+      <w:pPr>
+        <w:pStyle w:val="Default"/>
+        <w:numPr>
+          <w:ilvl w:val="1"/>
+          <w:numId w:val="41"/>
+        </w:numPr>
+        <w:spacing w:after="240"/>
+        <w:rPr>
+          <w:rFonts w:ascii="Cambria" w:hAnsi="Cambria" w:cs="Times New Roman"/>
+          <w:sz w:val="22"/>
+          <w:szCs w:val="22"/>
+        </w:rPr>
+      </w:pPr>
+      <w:r>
+        <w:rPr>
+          <w:rFonts w:ascii="Cambria" w:hAnsi="Cambria" w:cs="Times New Roman"/>
+          <w:sz w:val="22"/>
+          <w:szCs w:val="22"/>
+        </w:rPr>
+        <w:t>But not with other languages thus is it cannot be regular.</w:t>
+      </w:r>
+    </w:p>
+    <w:p>
+      <w:pPr>
+        <w:pStyle w:val="Default"/>
+        <w:spacing w:after="240" w:line="360" w:lineRule="auto"/>
+        <w:ind w:left="1440"/>
+        <w:rPr>
+          <w:rFonts w:ascii="Cambria" w:hAnsi="Cambria" w:cs="Times New Roman"/>
+          <w:sz w:val="22"/>
+          <w:szCs w:val="22"/>
+        </w:rPr>
+      </w:pPr>
+    </w:p>
+    <w:p>
+      <w:pPr>
+        <w:pStyle w:val="Default"/>
         <w:spacing w:line="360" w:lineRule="auto"/>
         <w:rPr>
           <w:rFonts w:ascii="Cambria" w:hAnsi="Cambria" w:cs="Times New Roman"/>
@@ -1730,6 +3626,182 @@
     </w:p>
     <w:p>
       <w:pPr>
+        <w:pStyle w:val="ListParagraph"/>
+        <w:numPr>
+          <w:ilvl w:val="1"/>
+          <w:numId w:val="39"/>
+        </w:numPr>
+        <w:rPr>
+          <w:rFonts w:ascii="Cambria" w:hAnsi="Cambria"/>
+          <w:sz w:val="24"/>
+          <w:szCs w:val="24"/>
+        </w:rPr>
+      </w:pPr>
+      <w:r>
+        <w:rPr>
+          <w:rFonts w:ascii="Cambria" w:hAnsi="Cambria"/>
+        </w:rPr>
+        <w:t>Let G be the context-free grammar that generates the language L. We construct from G a new grammar G</w:t>
+      </w:r>
+      <w:r>
+        <w:rPr>
+          <w:rFonts w:ascii="Cambria" w:hAnsi="Cambria"/>
+        </w:rPr>
+        <w:t>’</w:t>
+      </w:r>
+      <w:r>
+        <w:rPr>
+          <w:rFonts w:ascii="Cambria" w:hAnsi="Cambria"/>
+        </w:rPr>
+        <w:t xml:space="preserve"> as follows. For every production X </w:t>
+      </w:r>
+      <w:r>
+        <w:rPr>
+          <w:rFonts w:ascii="Cambria" w:hAnsi="Cambria"/>
+          <w:color w:val="000000"/>
+          <w:szCs w:val="21"/>
+        </w:rPr>
+        <w:sym w:font="Symbol" w:char="F0AE"/>
+      </w:r>
+      <w:r>
+        <w:rPr>
+          <w:rFonts w:ascii="Cambria" w:hAnsi="Cambria"/>
+        </w:rPr>
+        <w:t xml:space="preserve"> v of G, we add the production X </w:t>
+      </w:r>
+      <w:r>
+        <w:rPr>
+          <w:rFonts w:ascii="Cambria" w:hAnsi="Cambria"/>
+          <w:color w:val="000000"/>
+          <w:szCs w:val="21"/>
+        </w:rPr>
+        <w:sym w:font="Symbol" w:char="F0AE"/>
+      </w:r>
+      <w:proofErr w:type="spellStart"/>
+      <w:r>
+        <w:rPr>
+          <w:rFonts w:ascii="Cambria" w:hAnsi="Cambria"/>
+        </w:rPr>
+        <w:t>v</w:t>
+      </w:r>
+      <w:r>
+        <w:rPr>
+          <w:rFonts w:ascii="Cambria" w:hAnsi="Cambria"/>
+          <w:vertAlign w:val="superscript"/>
+        </w:rPr>
+        <w:t>R</w:t>
+      </w:r>
+      <w:proofErr w:type="spellEnd"/>
+      <w:r>
+        <w:rPr>
+          <w:rFonts w:ascii="Cambria" w:hAnsi="Cambria"/>
+        </w:rPr>
+        <w:t xml:space="preserve"> in G</w:t>
+      </w:r>
+      <w:r>
+        <w:rPr>
+          <w:rFonts w:ascii="Cambria" w:hAnsi="Cambria"/>
+        </w:rPr>
+        <w:t>’</w:t>
+      </w:r>
+      <w:r>
+        <w:rPr>
+          <w:rFonts w:ascii="Cambria" w:hAnsi="Cambria"/>
+        </w:rPr>
+        <w:t xml:space="preserve"> , where X is a variable, and v is a string of terminals and variables. It is easy to see that that a string w is generated by grammar G if and only if the string </w:t>
+      </w:r>
+      <w:proofErr w:type="spellStart"/>
+      <w:r>
+        <w:rPr>
+          <w:rFonts w:ascii="Cambria" w:hAnsi="Cambria"/>
+        </w:rPr>
+        <w:t>w</w:t>
+      </w:r>
+      <w:r>
+        <w:rPr>
+          <w:rFonts w:ascii="Cambria" w:hAnsi="Cambria"/>
+          <w:vertAlign w:val="superscript"/>
+        </w:rPr>
+        <w:t>R</w:t>
+      </w:r>
+      <w:proofErr w:type="spellEnd"/>
+      <w:r>
+        <w:rPr>
+          <w:rFonts w:ascii="Cambria" w:hAnsi="Cambria"/>
+        </w:rPr>
+        <w:t xml:space="preserve"> is generated by grammar G</w:t>
+      </w:r>
+      <w:r>
+        <w:rPr>
+          <w:rFonts w:ascii="Cambria" w:hAnsi="Cambria"/>
+        </w:rPr>
+        <w:t>’</w:t>
+      </w:r>
+      <w:r>
+        <w:rPr>
+          <w:rFonts w:ascii="Cambria" w:hAnsi="Cambria"/>
+        </w:rPr>
+        <w:t xml:space="preserve"> . Therefore, grammar G</w:t>
+      </w:r>
+      <w:r>
+        <w:rPr>
+          <w:rFonts w:ascii="Cambria" w:hAnsi="Cambria"/>
+        </w:rPr>
+        <w:t>’</w:t>
+      </w:r>
+      <w:r>
+        <w:rPr>
+          <w:rFonts w:ascii="Cambria" w:hAnsi="Cambria"/>
+        </w:rPr>
+        <w:t xml:space="preserve"> generates the language L</w:t>
+      </w:r>
+      <w:r>
+        <w:rPr>
+          <w:rFonts w:ascii="Cambria" w:hAnsi="Cambria"/>
+          <w:vertAlign w:val="superscript"/>
+        </w:rPr>
+        <w:t xml:space="preserve">R </w:t>
+      </w:r>
+      <w:r>
+        <w:rPr>
+          <w:rFonts w:ascii="Cambria" w:hAnsi="Cambria"/>
+        </w:rPr>
+        <w:t>, and thus the language L</w:t>
+      </w:r>
+      <w:r>
+        <w:rPr>
+          <w:rFonts w:ascii="Cambria" w:hAnsi="Cambria"/>
+          <w:vertAlign w:val="superscript"/>
+        </w:rPr>
+        <w:t>R</w:t>
+      </w:r>
+      <w:r>
+        <w:rPr>
+          <w:rFonts w:ascii="Cambria" w:hAnsi="Cambria"/>
+        </w:rPr>
+        <w:t xml:space="preserve"> is context</w:t>
+      </w:r>
+      <w:r>
+        <w:rPr>
+          <w:rFonts w:ascii="Cambria" w:hAnsi="Cambria"/>
+        </w:rPr>
+        <w:t xml:space="preserve"> </w:t>
+      </w:r>
+      <w:r>
+        <w:rPr>
+          <w:rFonts w:ascii="Cambria" w:hAnsi="Cambria"/>
+        </w:rPr>
+        <w:t>fre</w:t>
+      </w:r>
+      <w:r>
+        <w:rPr>
+          <w:rFonts w:ascii="Cambria" w:hAnsi="Cambria"/>
+        </w:rPr>
+        <w:t>e</w:t>
+      </w:r>
+    </w:p>
+    <w:p>
+      <w:pPr>
         <w:pStyle w:val="Default"/>
         <w:numPr>
           <w:ilvl w:val="0"/>
@@ -1913,6 +3985,354 @@
     </w:p>
     <w:p>
       <w:pPr>
+        <w:pStyle w:val="NormalWeb"/>
+        <w:numPr>
+          <w:ilvl w:val="3"/>
+          <w:numId w:val="42"/>
+        </w:numPr>
+        <w:shd w:val="clear" w:color="auto" w:fill="FFFFFF"/>
+        <w:spacing w:before="0" w:beforeAutospacing="0" w:after="0" w:afterAutospacing="0"/>
+        <w:textAlignment w:val="baseline"/>
+        <w:rPr>
+          <w:rFonts w:ascii="Cambria" w:hAnsi="Cambria"/>
+          <w:color w:val="333333"/>
+          <w:sz w:val="22"/>
+          <w:szCs w:val="22"/>
+        </w:rPr>
+      </w:pPr>
+      <w:r>
+        <w:rPr>
+          <w:rFonts w:ascii="Cambria" w:hAnsi="Cambria"/>
+          <w:color w:val="333333"/>
+          <w:sz w:val="22"/>
+          <w:szCs w:val="22"/>
+          <w:lang w:val="es-ES"/>
+        </w:rPr>
+        <w:t>L1=DCFL</w:t>
+      </w:r>
+      <w:r>
+        <w:rPr>
+          <w:rFonts w:ascii="Cambria" w:hAnsi="Cambria"/>
+          <w:color w:val="333333"/>
+          <w:sz w:val="22"/>
+          <w:szCs w:val="22"/>
+          <w:lang w:val="es-ES"/>
+        </w:rPr>
+        <w:t xml:space="preserve">, </w:t>
+      </w:r>
+      <w:r>
+        <w:rPr>
+          <w:rFonts w:ascii="Cambria" w:hAnsi="Cambria"/>
+          <w:color w:val="333333"/>
+          <w:sz w:val="22"/>
+          <w:szCs w:val="22"/>
+          <w:lang w:val="es-ES"/>
+        </w:rPr>
+        <w:t>L2=REGULAR</w:t>
+      </w:r>
+      <w:r>
+        <w:rPr>
+          <w:rFonts w:ascii="Cambria" w:hAnsi="Cambria"/>
+          <w:color w:val="333333"/>
+          <w:sz w:val="22"/>
+          <w:szCs w:val="22"/>
+          <w:lang w:val="es-ES"/>
+        </w:rPr>
+        <w:t xml:space="preserve">, </w:t>
+      </w:r>
+      <w:r>
+        <w:rPr>
+          <w:rFonts w:ascii="Cambria" w:hAnsi="Cambria"/>
+          <w:color w:val="333333"/>
+          <w:sz w:val="22"/>
+          <w:szCs w:val="22"/>
+          <w:lang w:val="es-ES"/>
+        </w:rPr>
+        <w:t xml:space="preserve">L1-L2= L1 </w:t>
+      </w:r>
+      <w:r>
+        <w:rPr>
+          <w:rFonts w:ascii="Cambria" w:hAnsi="Cambria" w:cs="Cambria Math"/>
+          <w:color w:val="333333"/>
+          <w:sz w:val="22"/>
+          <w:szCs w:val="22"/>
+          <w:lang w:val="es-ES"/>
+        </w:rPr>
+        <w:t>∩</w:t>
+      </w:r>
+      <w:r>
+        <w:rPr>
+          <w:rFonts w:ascii="Cambria" w:hAnsi="Cambria"/>
+          <w:color w:val="333333"/>
+          <w:sz w:val="22"/>
+          <w:szCs w:val="22"/>
+          <w:lang w:val="es-ES"/>
+        </w:rPr>
+        <w:t xml:space="preserve"> L2' =L1-(L1 </w:t>
+      </w:r>
+      <w:r>
+        <w:rPr>
+          <w:rFonts w:ascii="Cambria" w:hAnsi="Cambria" w:cs="Cambria Math"/>
+          <w:color w:val="333333"/>
+          <w:sz w:val="22"/>
+          <w:szCs w:val="22"/>
+          <w:lang w:val="es-ES"/>
+        </w:rPr>
+        <w:t>∩</w:t>
+      </w:r>
+      <w:r>
+        <w:rPr>
+          <w:rFonts w:ascii="Cambria" w:hAnsi="Cambria"/>
+          <w:color w:val="333333"/>
+          <w:sz w:val="22"/>
+          <w:szCs w:val="22"/>
+          <w:lang w:val="es-ES"/>
+        </w:rPr>
+        <w:t xml:space="preserve"> L2)</w:t>
+      </w:r>
+      <w:r>
+        <w:rPr>
+          <w:rFonts w:ascii="Cambria" w:hAnsi="Cambria"/>
+          <w:color w:val="333333"/>
+          <w:sz w:val="22"/>
+          <w:szCs w:val="22"/>
+          <w:lang w:val="es-ES"/>
+        </w:rPr>
+        <w:t xml:space="preserve">. </w:t>
+      </w:r>
+      <w:r>
+        <w:rPr>
+          <w:rFonts w:ascii="Cambria" w:hAnsi="Cambria"/>
+          <w:color w:val="333333"/>
+          <w:sz w:val="22"/>
+          <w:szCs w:val="22"/>
+        </w:rPr>
+        <w:t>Now L2 is closed under Compliment which means L2' is regular.</w:t>
+      </w:r>
+      <w:r>
+        <w:rPr>
+          <w:rFonts w:ascii="Cambria" w:hAnsi="Cambria"/>
+          <w:color w:val="333333"/>
+          <w:sz w:val="22"/>
+          <w:szCs w:val="22"/>
+        </w:rPr>
+        <w:t xml:space="preserve"> </w:t>
+      </w:r>
+      <w:r>
+        <w:rPr>
+          <w:rFonts w:ascii="Cambria" w:hAnsi="Cambria"/>
+          <w:color w:val="333333"/>
+          <w:sz w:val="22"/>
+          <w:szCs w:val="22"/>
+        </w:rPr>
+        <w:t>Now L1 is DCFL. As I said above if language is regular it is also DCFL.</w:t>
+      </w:r>
+      <w:r>
+        <w:rPr>
+          <w:rFonts w:ascii="Cambria" w:hAnsi="Cambria"/>
+          <w:color w:val="333333"/>
+          <w:sz w:val="22"/>
+          <w:szCs w:val="22"/>
+        </w:rPr>
+        <w:t xml:space="preserve"> </w:t>
+      </w:r>
+      <w:r>
+        <w:rPr>
+          <w:rFonts w:ascii="Cambria" w:hAnsi="Cambria"/>
+          <w:color w:val="333333"/>
+          <w:sz w:val="22"/>
+          <w:szCs w:val="22"/>
+        </w:rPr>
+        <w:t xml:space="preserve">Now if we use Intersection will be there in regular and </w:t>
+      </w:r>
+      <w:proofErr w:type="spellStart"/>
+      <w:r>
+        <w:rPr>
+          <w:rFonts w:ascii="Cambria" w:hAnsi="Cambria"/>
+          <w:color w:val="333333"/>
+          <w:sz w:val="22"/>
+          <w:szCs w:val="22"/>
+        </w:rPr>
+        <w:t>dcfl</w:t>
+      </w:r>
+      <w:proofErr w:type="spellEnd"/>
+      <w:r>
+        <w:rPr>
+          <w:rFonts w:ascii="Cambria" w:hAnsi="Cambria"/>
+          <w:color w:val="333333"/>
+          <w:sz w:val="22"/>
+          <w:szCs w:val="22"/>
+        </w:rPr>
+        <w:t xml:space="preserve"> it is </w:t>
+      </w:r>
+      <w:proofErr w:type="spellStart"/>
+      <w:r>
+        <w:rPr>
+          <w:rFonts w:ascii="Cambria" w:hAnsi="Cambria"/>
+          <w:color w:val="333333"/>
+          <w:sz w:val="22"/>
+          <w:szCs w:val="22"/>
+        </w:rPr>
+        <w:lastRenderedPageBreak/>
+        <w:t>Dcfl</w:t>
+      </w:r>
+      <w:proofErr w:type="spellEnd"/>
+      <w:r>
+        <w:rPr>
+          <w:rFonts w:ascii="Cambria" w:hAnsi="Cambria"/>
+          <w:color w:val="333333"/>
+          <w:sz w:val="22"/>
+          <w:szCs w:val="22"/>
+        </w:rPr>
+        <w:t>(The intersection part or the common part).</w:t>
+      </w:r>
+      <w:r>
+        <w:rPr>
+          <w:rFonts w:ascii="Cambria" w:hAnsi="Cambria"/>
+          <w:color w:val="333333"/>
+          <w:sz w:val="22"/>
+          <w:szCs w:val="22"/>
+        </w:rPr>
+        <w:t xml:space="preserve"> An example of this. </w:t>
+      </w:r>
+      <w:r>
+        <w:rPr>
+          <w:rFonts w:ascii="Cambria" w:hAnsi="Cambria"/>
+          <w:color w:val="333333"/>
+          <w:sz w:val="22"/>
+          <w:szCs w:val="22"/>
+        </w:rPr>
+        <w:t>Assuming L1={</w:t>
+      </w:r>
+      <w:proofErr w:type="spellStart"/>
+      <w:r>
+        <w:rPr>
+          <w:rFonts w:ascii="Cambria" w:hAnsi="Cambria"/>
+          <w:color w:val="333333"/>
+          <w:sz w:val="22"/>
+          <w:szCs w:val="22"/>
+        </w:rPr>
+        <w:t>a</w:t>
+      </w:r>
+      <w:r>
+        <w:rPr>
+          <w:rFonts w:ascii="Cambria" w:hAnsi="Cambria"/>
+          <w:color w:val="333333"/>
+          <w:sz w:val="22"/>
+          <w:szCs w:val="22"/>
+          <w:bdr w:val="none" w:sz="0" w:space="0" w:color="auto" w:frame="1"/>
+          <w:vertAlign w:val="superscript"/>
+        </w:rPr>
+        <w:t>n</w:t>
+      </w:r>
+      <w:r>
+        <w:rPr>
+          <w:rFonts w:ascii="Cambria" w:hAnsi="Cambria"/>
+          <w:color w:val="333333"/>
+          <w:sz w:val="22"/>
+          <w:szCs w:val="22"/>
+        </w:rPr>
+        <w:t>b</w:t>
+      </w:r>
+      <w:r>
+        <w:rPr>
+          <w:rFonts w:ascii="Cambria" w:hAnsi="Cambria"/>
+          <w:color w:val="333333"/>
+          <w:sz w:val="22"/>
+          <w:szCs w:val="22"/>
+          <w:bdr w:val="none" w:sz="0" w:space="0" w:color="auto" w:frame="1"/>
+          <w:vertAlign w:val="superscript"/>
+        </w:rPr>
+        <w:t>m</w:t>
+      </w:r>
+      <w:proofErr w:type="spellEnd"/>
+      <w:r>
+        <w:rPr>
+          <w:rFonts w:ascii="Cambria" w:hAnsi="Cambria"/>
+          <w:color w:val="333333"/>
+          <w:sz w:val="22"/>
+          <w:szCs w:val="22"/>
+        </w:rPr>
+        <w:t> for all n=m} L2={</w:t>
+      </w:r>
+      <w:proofErr w:type="spellStart"/>
+      <w:r>
+        <w:rPr>
+          <w:rFonts w:ascii="Cambria" w:hAnsi="Cambria"/>
+          <w:color w:val="333333"/>
+          <w:sz w:val="22"/>
+          <w:szCs w:val="22"/>
+        </w:rPr>
+        <w:t>a</w:t>
+      </w:r>
+      <w:r>
+        <w:rPr>
+          <w:rFonts w:ascii="Cambria" w:hAnsi="Cambria"/>
+          <w:color w:val="333333"/>
+          <w:sz w:val="22"/>
+          <w:szCs w:val="22"/>
+          <w:bdr w:val="none" w:sz="0" w:space="0" w:color="auto" w:frame="1"/>
+          <w:vertAlign w:val="superscript"/>
+        </w:rPr>
+        <w:t>n</w:t>
+      </w:r>
+      <w:proofErr w:type="spellEnd"/>
+      <w:r>
+        <w:rPr>
+          <w:rFonts w:ascii="Cambria" w:hAnsi="Cambria"/>
+          <w:color w:val="333333"/>
+          <w:sz w:val="22"/>
+          <w:szCs w:val="22"/>
+        </w:rPr>
+        <w:t> for all n&gt;=1}</w:t>
+      </w:r>
+      <w:r>
+        <w:rPr>
+          <w:rFonts w:ascii="Cambria" w:hAnsi="Cambria"/>
+          <w:color w:val="333333"/>
+          <w:sz w:val="22"/>
+          <w:szCs w:val="22"/>
+        </w:rPr>
+        <w:t xml:space="preserve">. </w:t>
+      </w:r>
+      <w:r>
+        <w:rPr>
+          <w:rFonts w:ascii="Cambria" w:hAnsi="Cambria"/>
+          <w:color w:val="333333"/>
+          <w:sz w:val="22"/>
+          <w:szCs w:val="22"/>
+        </w:rPr>
+        <w:t>So L1-L2 is DCFL.</w:t>
+      </w:r>
+    </w:p>
+    <w:p>
+      <w:pPr>
+        <w:pStyle w:val="NormalWeb"/>
+        <w:shd w:val="clear" w:color="auto" w:fill="FFFFFF"/>
+        <w:spacing w:before="0" w:beforeAutospacing="0" w:after="240" w:afterAutospacing="0"/>
+        <w:textAlignment w:val="baseline"/>
+        <w:rPr>
+          <w:rFonts w:ascii="Cambria" w:hAnsi="Cambria"/>
+          <w:color w:val="333333"/>
+          <w:sz w:val="22"/>
+          <w:szCs w:val="22"/>
+        </w:rPr>
+      </w:pPr>
+    </w:p>
+    <w:p>
+      <w:pPr>
+        <w:pStyle w:val="Default"/>
+        <w:spacing w:line="360" w:lineRule="auto"/>
+        <w:ind w:left="720"/>
+        <w:rPr>
+          <w:rFonts w:ascii="Cambria" w:hAnsi="Cambria" w:cs="Times New Roman"/>
+          <w:sz w:val="22"/>
+          <w:szCs w:val="22"/>
+        </w:rPr>
+      </w:pPr>
+    </w:p>
+    <w:p>
+      <w:pPr>
         <w:pStyle w:val="Default"/>
         <w:numPr>
           <w:ilvl w:val="0"/>
@@ -1936,6 +4356,84 @@
     </w:p>
     <w:p>
       <w:pPr>
+        <w:pStyle w:val="ListParagraph"/>
+        <w:numPr>
+          <w:ilvl w:val="1"/>
+          <w:numId w:val="39"/>
+        </w:numPr>
+        <w:rPr>
+          <w:rFonts w:ascii="Cambria" w:hAnsi="Cambria"/>
+          <w:sz w:val="24"/>
+          <w:szCs w:val="24"/>
+        </w:rPr>
+      </w:pPr>
+      <w:r>
+        <w:rPr>
+          <w:rFonts w:ascii="Cambria" w:hAnsi="Cambria"/>
+        </w:rPr>
+        <w:t xml:space="preserve">Assume the complement of every CFL is a CFL. </w:t>
+      </w:r>
+      <w:r>
+        <w:rPr>
+          <w:rFonts w:ascii="Cambria" w:hAnsi="Cambria"/>
+        </w:rPr>
+        <w:t xml:space="preserve">Let L1 and L2 be 2 CFLs. Since CFLs are close under union, and we are assuming they are closed under complement, </w:t>
+      </w:r>
+      <m:oMath>
+        <m:acc>
+          <m:accPr>
+            <m:chr m:val="̅"/>
+            <m:ctrlPr>
+              <w:rPr>
+                <w:rFonts w:ascii="Cambria Math" w:hAnsi="Cambria Math"/>
+                <w:i/>
+              </w:rPr>
+            </m:ctrlPr>
+          </m:accPr>
+          <m:e>
+            <m:acc>
+              <m:accPr>
+                <m:chr m:val="̅"/>
+                <m:ctrlPr>
+                  <w:rPr>
+                    <w:rFonts w:ascii="Cambria Math" w:hAnsi="Cambria Math"/>
+                    <w:i/>
+                  </w:rPr>
+                </m:ctrlPr>
+              </m:accPr>
+              <m:e>
+                <m:r>
+                  <w:rPr>
+                    <w:rFonts w:ascii="Cambria Math" w:hAnsi="Cambria Math"/>
+                  </w:rPr>
+                  <m:t>L1 ∪L2</m:t>
+                </m:r>
+              </m:e>
+            </m:acc>
+          </m:e>
+        </m:acc>
+      </m:oMath>
+      <w:r>
+        <w:rPr>
+          <w:rFonts w:ascii="Cambria" w:hAnsi="Cambria"/>
+        </w:rPr>
+        <w:t>= L1 ∩ L2 is a CFL.</w:t>
+      </w:r>
+      <w:r>
+        <w:rPr>
+          <w:rFonts w:ascii="Cambria" w:hAnsi="Cambria"/>
+        </w:rPr>
+        <w:t xml:space="preserve"> </w:t>
+      </w:r>
+      <w:r>
+        <w:rPr>
+          <w:rFonts w:ascii="Cambria" w:hAnsi="Cambria"/>
+        </w:rPr>
+        <w:t>However, we know there are CFLs whose intersection is not a CFL. Therefore, our assumption that CFLs are closed under complement is false.</w:t>
+      </w:r>
+    </w:p>
+    <w:p>
+      <w:pPr>
         <w:pStyle w:val="Default"/>
         <w:numPr>
           <w:ilvl w:val="0"/>
@@ -2035,6 +4533,155 @@
     </w:p>
     <w:p>
       <w:pPr>
+        <w:pStyle w:val="ListParagraph"/>
+        <w:numPr>
+          <w:ilvl w:val="1"/>
+          <w:numId w:val="39"/>
+        </w:numPr>
+        <w:rPr>
+          <w:rFonts w:ascii="Cambria" w:hAnsi="Cambria"/>
+          <w:sz w:val="24"/>
+          <w:szCs w:val="24"/>
+        </w:rPr>
+      </w:pPr>
+      <w:r>
+        <w:rPr>
+          <w:rFonts w:ascii="Cambria" w:hAnsi="Cambria"/>
+          <w:color w:val="000000"/>
+          <w:bdr w:val="none" w:sz="0" w:space="0" w:color="auto" w:frame="1"/>
+          <w:shd w:val="clear" w:color="auto" w:fill="FFFFFF"/>
+        </w:rPr>
+        <w:t>All regular languages have a linear grammar that describes the language. </w:t>
+      </w:r>
+      <w:r>
+        <w:rPr>
+          <w:rFonts w:ascii="Cambria" w:hAnsi="Cambria"/>
+          <w:color w:val="000000"/>
+          <w:bdr w:val="none" w:sz="0" w:space="0" w:color="auto" w:frame="1"/>
+          <w:shd w:val="clear" w:color="auto" w:fill="FFFFFF"/>
+        </w:rPr>
+        <w:t>So let’s assume there is a linear grammar that represents L1 and has a start symbol S.</w:t>
+      </w:r>
+      <w:r>
+        <w:rPr>
+          <w:rFonts w:ascii="Cambria" w:hAnsi="Cambria"/>
+          <w:color w:val="000000"/>
+          <w:bdr w:val="none" w:sz="0" w:space="0" w:color="auto" w:frame="1"/>
+          <w:shd w:val="clear" w:color="auto" w:fill="FFFFFF"/>
+        </w:rPr>
+        <w:t> </w:t>
+      </w:r>
+      <w:r>
+        <w:rPr>
+          <w:rFonts w:ascii="Cambria" w:hAnsi="Cambria"/>
+          <w:color w:val="000000"/>
+          <w:bdr w:val="none" w:sz="0" w:space="0" w:color="auto" w:frame="1"/>
+          <w:shd w:val="clear" w:color="auto" w:fill="FFFFFF"/>
+        </w:rPr>
+        <w:t xml:space="preserve">Because every regular language is also a context free language we can also assume that a grammar representing L2 would be context free. We can generate another grammar to represent L2. This grammar however can be described as a left linear language. If we combine the two languages by putting S in front of any productions with only a nonterminal like A </w:t>
+      </w:r>
+      <w:r>
+        <w:rPr>
+          <w:rFonts w:ascii="Cambria" w:hAnsi="Cambria"/>
+          <w:color w:val="000000"/>
+          <w:szCs w:val="21"/>
+        </w:rPr>
+        <w:sym w:font="Symbol" w:char="F0AE"/>
+      </w:r>
+      <w:r>
+        <w:rPr>
+          <w:rFonts w:ascii="Cambria" w:hAnsi="Cambria"/>
+          <w:color w:val="000000"/>
+          <w:szCs w:val="21"/>
+        </w:rPr>
+        <w:t xml:space="preserve"> Sa from A </w:t>
+      </w:r>
+      <w:r>
+        <w:rPr>
+          <w:rFonts w:ascii="Cambria" w:hAnsi="Cambria"/>
+          <w:color w:val="000000"/>
+          <w:szCs w:val="21"/>
+        </w:rPr>
+        <w:sym w:font="Symbol" w:char="F0AE"/>
+      </w:r>
+      <w:r>
+        <w:rPr>
+          <w:rFonts w:ascii="Cambria" w:hAnsi="Cambria"/>
+          <w:color w:val="000000"/>
+          <w:szCs w:val="21"/>
+        </w:rPr>
+        <w:t xml:space="preserve"> </w:t>
+      </w:r>
+      <w:proofErr w:type="spellStart"/>
+      <w:r>
+        <w:rPr>
+          <w:rFonts w:ascii="Cambria" w:hAnsi="Cambria"/>
+          <w:color w:val="000000"/>
+          <w:szCs w:val="21"/>
+        </w:rPr>
+        <w:t>a</w:t>
+      </w:r>
+      <w:proofErr w:type="spellEnd"/>
+      <w:r>
+        <w:rPr>
+          <w:rFonts w:ascii="Cambria" w:hAnsi="Cambria"/>
+          <w:color w:val="000000"/>
+          <w:szCs w:val="21"/>
+        </w:rPr>
+        <w:t xml:space="preserve"> this will produce </w:t>
+      </w:r>
+      <w:r>
+        <w:rPr>
+          <w:rFonts w:ascii="Cambria" w:hAnsi="Cambria"/>
+        </w:rPr>
+        <w:t>L</w:t>
+      </w:r>
+      <w:r>
+        <w:rPr>
+          <w:rFonts w:ascii="Cambria" w:hAnsi="Cambria"/>
+          <w:vertAlign w:val="subscript"/>
+        </w:rPr>
+        <w:t>1</w:t>
+      </w:r>
+      <w:r>
+        <w:rPr>
+          <w:rFonts w:ascii="Cambria" w:hAnsi="Cambria"/>
+        </w:rPr>
+        <w:sym w:font="Symbol" w:char="F0D7"/>
+      </w:r>
+      <w:r>
+        <w:rPr>
+          <w:rFonts w:ascii="Cambria" w:hAnsi="Cambria"/>
+        </w:rPr>
+        <w:t>L</w:t>
+      </w:r>
+      <w:r>
+        <w:rPr>
+          <w:rFonts w:ascii="Cambria" w:hAnsi="Cambria"/>
+          <w:vertAlign w:val="subscript"/>
+        </w:rPr>
+        <w:t>2</w:t>
+      </w:r>
+      <w:r>
+        <w:rPr>
+          <w:rFonts w:ascii="Cambria" w:hAnsi="Cambria"/>
+        </w:rPr>
+        <w:t xml:space="preserve"> as a linear grammar. </w:t>
+      </w:r>
+      <w:bookmarkStart w:id="0" w:name="_GoBack"/>
+      <w:bookmarkEnd w:id="0"/>
+      <w:r>
+        <w:rPr>
+          <w:rFonts w:ascii="Cambria" w:hAnsi="Cambria"/>
+          <w:color w:val="000000"/>
+          <w:bdr w:val="none" w:sz="0" w:space="0" w:color="auto" w:frame="1"/>
+          <w:shd w:val="clear" w:color="auto" w:fill="FFFFFF"/>
+        </w:rPr>
+        <w:t xml:space="preserve">  </w:t>
+      </w:r>
+    </w:p>
+    <w:p>
+      <w:pPr>
         <w:pStyle w:val="Default"/>
         <w:numPr>
           <w:ilvl w:val="0"/>
@@ -2071,6 +4718,233 @@
           <w:szCs w:val="22"/>
         </w:rPr>
         <w:t>closed under reversal. Give an example.</w:t>
+      </w:r>
+    </w:p>
+    <w:p>
+      <w:pPr>
+        <w:pStyle w:val="Default"/>
+        <w:numPr>
+          <w:ilvl w:val="1"/>
+          <w:numId w:val="39"/>
+        </w:numPr>
+        <w:spacing w:line="360" w:lineRule="auto"/>
+        <w:rPr>
+          <w:rFonts w:ascii="Cambria" w:hAnsi="Cambria" w:cs="Times New Roman"/>
+          <w:sz w:val="22"/>
+          <w:szCs w:val="22"/>
+        </w:rPr>
+      </w:pPr>
+      <w:r>
+        <w:rPr>
+          <w:rFonts w:ascii="Cambria" w:hAnsi="Cambria" w:cs="Times New Roman"/>
+          <w:sz w:val="22"/>
+          <w:szCs w:val="22"/>
+        </w:rPr>
+        <w:t>L = {</w:t>
+      </w:r>
+      <w:r>
+        <w:rPr>
+          <w:rFonts w:ascii="Cambria" w:hAnsi="Cambria" w:cs="Times New Roman"/>
+          <w:i/>
+          <w:sz w:val="22"/>
+          <w:szCs w:val="22"/>
+        </w:rPr>
+        <w:t xml:space="preserve"> </w:t>
+      </w:r>
+      <w:r>
+        <w:rPr>
+          <w:rFonts w:ascii="Cambria" w:hAnsi="Cambria" w:cs="Times New Roman"/>
+          <w:i/>
+          <w:sz w:val="22"/>
+          <w:szCs w:val="22"/>
+        </w:rPr>
+        <w:t>(</w:t>
+      </w:r>
+      <w:proofErr w:type="spellStart"/>
+      <w:r>
+        <w:rPr>
+          <w:rFonts w:ascii="Cambria" w:hAnsi="Cambria" w:cs="Times New Roman"/>
+          <w:i/>
+          <w:sz w:val="22"/>
+          <w:szCs w:val="22"/>
+        </w:rPr>
+        <w:t>a+b</w:t>
+      </w:r>
+      <w:proofErr w:type="spellEnd"/>
+      <w:r>
+        <w:rPr>
+          <w:rFonts w:ascii="Cambria" w:hAnsi="Cambria" w:cs="Times New Roman"/>
+          <w:i/>
+          <w:sz w:val="22"/>
+          <w:szCs w:val="22"/>
+        </w:rPr>
+        <w:t>)*</w:t>
+      </w:r>
+      <w:proofErr w:type="spellStart"/>
+      <w:r>
+        <w:rPr>
+          <w:rFonts w:ascii="Cambria" w:hAnsi="Cambria" w:cs="Times New Roman"/>
+          <w:i/>
+          <w:sz w:val="22"/>
+          <w:szCs w:val="22"/>
+        </w:rPr>
+        <w:t>w</w:t>
+      </w:r>
+      <w:r>
+        <w:rPr>
+          <w:rFonts w:ascii="Cambria" w:hAnsi="Cambria" w:cs="Times New Roman"/>
+          <w:sz w:val="22"/>
+          <w:szCs w:val="22"/>
+        </w:rPr>
+        <w:t>bw</w:t>
+      </w:r>
+      <w:r>
+        <w:rPr>
+          <w:rFonts w:ascii="Cambria" w:hAnsi="Cambria" w:cs="Times New Roman"/>
+          <w:sz w:val="22"/>
+          <w:szCs w:val="22"/>
+          <w:vertAlign w:val="superscript"/>
+        </w:rPr>
+        <w:t>R</w:t>
+      </w:r>
+      <w:proofErr w:type="spellEnd"/>
+      <w:r>
+        <w:rPr>
+          <w:rFonts w:ascii="Cambria" w:hAnsi="Cambria" w:cs="Times New Roman"/>
+          <w:sz w:val="22"/>
+          <w:szCs w:val="22"/>
+          <w:vertAlign w:val="superscript"/>
+        </w:rPr>
+        <w:t xml:space="preserve"> </w:t>
+      </w:r>
+      <w:r>
+        <w:rPr>
+          <w:rFonts w:ascii="Cambria" w:hAnsi="Cambria" w:cs="Times New Roman"/>
+          <w:sz w:val="22"/>
+          <w:szCs w:val="22"/>
+        </w:rPr>
+        <w:t xml:space="preserve">| </w:t>
+      </w:r>
+      <w:r>
+        <w:rPr>
+          <w:rFonts w:ascii="Cambria" w:hAnsi="Cambria" w:cs="Times New Roman"/>
+          <w:i/>
+          <w:sz w:val="22"/>
+          <w:szCs w:val="22"/>
+        </w:rPr>
+        <w:t>w</w:t>
+      </w:r>
+      <w:r>
+        <w:rPr>
+          <w:rFonts w:ascii="Cambria" w:hAnsi="Cambria" w:cs="Times New Roman"/>
+          <w:sz w:val="22"/>
+          <w:szCs w:val="22"/>
+        </w:rPr>
+        <w:t xml:space="preserve"> </w:t>
+      </w:r>
+      <w:r>
+        <w:rPr>
+          <w:rFonts w:ascii="Cambria" w:hAnsi="Cambria" w:cs="Times New Roman"/>
+          <w:sz w:val="22"/>
+          <w:szCs w:val="22"/>
+        </w:rPr>
+        <w:sym w:font="Symbol" w:char="F0CE"/>
+      </w:r>
+      <w:r>
+        <w:rPr>
+          <w:rFonts w:ascii="Cambria" w:hAnsi="Cambria" w:cs="Times New Roman"/>
+          <w:sz w:val="22"/>
+          <w:szCs w:val="22"/>
+        </w:rPr>
+        <w:t xml:space="preserve"> {</w:t>
+      </w:r>
+      <w:r>
+        <w:rPr>
+          <w:rFonts w:ascii="Cambria" w:hAnsi="Cambria" w:cs="Times New Roman"/>
+          <w:i/>
+          <w:sz w:val="22"/>
+          <w:szCs w:val="22"/>
+        </w:rPr>
+        <w:t>a, b</w:t>
+      </w:r>
+      <w:r>
+        <w:rPr>
+          <w:rFonts w:ascii="Cambria" w:hAnsi="Cambria" w:cs="Times New Roman"/>
+          <w:sz w:val="22"/>
+          <w:szCs w:val="22"/>
+        </w:rPr>
+        <w:t>}*</w:t>
+      </w:r>
+      <w:r>
+        <w:rPr>
+          <w:rFonts w:ascii="Cambria" w:hAnsi="Cambria" w:cs="Times New Roman"/>
+          <w:sz w:val="22"/>
+          <w:szCs w:val="22"/>
+        </w:rPr>
+        <w:t>} this is a nondeterministic CFL because the start of the string after (</w:t>
+      </w:r>
+      <w:proofErr w:type="spellStart"/>
+      <w:r>
+        <w:rPr>
+          <w:rFonts w:ascii="Cambria" w:hAnsi="Cambria" w:cs="Times New Roman"/>
+          <w:sz w:val="22"/>
+          <w:szCs w:val="22"/>
+        </w:rPr>
+        <w:t>a+b</w:t>
+      </w:r>
+      <w:proofErr w:type="spellEnd"/>
+      <w:r>
+        <w:rPr>
+          <w:rFonts w:ascii="Cambria" w:hAnsi="Cambria" w:cs="Times New Roman"/>
+          <w:sz w:val="22"/>
+          <w:szCs w:val="22"/>
+        </w:rPr>
+        <w:t xml:space="preserve">)*, </w:t>
+      </w:r>
+      <w:proofErr w:type="spellStart"/>
+      <w:r>
+        <w:rPr>
+          <w:rFonts w:ascii="Cambria" w:hAnsi="Cambria" w:cs="Times New Roman"/>
+          <w:i/>
+          <w:sz w:val="22"/>
+          <w:szCs w:val="22"/>
+        </w:rPr>
+        <w:t>w</w:t>
+      </w:r>
+      <w:r>
+        <w:rPr>
+          <w:rFonts w:ascii="Cambria" w:hAnsi="Cambria" w:cs="Times New Roman"/>
+          <w:sz w:val="22"/>
+          <w:szCs w:val="22"/>
+        </w:rPr>
+        <w:t>bw</w:t>
+      </w:r>
+      <w:r>
+        <w:rPr>
+          <w:rFonts w:ascii="Cambria" w:hAnsi="Cambria" w:cs="Times New Roman"/>
+          <w:sz w:val="22"/>
+          <w:szCs w:val="22"/>
+          <w:vertAlign w:val="superscript"/>
+        </w:rPr>
+        <w:t>R</w:t>
+      </w:r>
+      <w:proofErr w:type="spellEnd"/>
+      <w:r>
+        <w:rPr>
+          <w:rFonts w:ascii="Cambria" w:hAnsi="Cambria" w:cs="Times New Roman"/>
+          <w:sz w:val="22"/>
+          <w:szCs w:val="22"/>
+          <w:vertAlign w:val="superscript"/>
+        </w:rPr>
+        <w:t xml:space="preserve"> </w:t>
+      </w:r>
+      <w:r>
+        <w:rPr>
+          <w:rFonts w:ascii="Cambria" w:hAnsi="Cambria" w:cs="Times New Roman"/>
+          <w:sz w:val="22"/>
+          <w:szCs w:val="22"/>
+        </w:rPr>
+        <w:t xml:space="preserve">, is unable to be decided. This makes it nondeterministic because PDAs read from left to right. </w:t>
       </w:r>
     </w:p>
     <w:p>
@@ -3683,7 +6557,7 @@
         <w:rFonts w:hint="default"/>
       </w:rPr>
     </w:lvl>
-    <w:lvl w:ilvl="1" w:tplc="04090019" w:tentative="1">
+    <w:lvl w:ilvl="1" w:tplc="04090019">
       <w:start w:val="1"/>
       <w:numFmt w:val="lowerLetter"/>
       <w:lvlText w:val="%2."/>
@@ -3692,7 +6566,7 @@
         <w:ind w:left="1440" w:hanging="360"/>
       </w:pPr>
     </w:lvl>
-    <w:lvl w:ilvl="2" w:tplc="0409001B" w:tentative="1">
+    <w:lvl w:ilvl="2" w:tplc="0409001B">
       <w:start w:val="1"/>
       <w:numFmt w:val="lowerRoman"/>
       <w:lvlText w:val="%3."/>
@@ -3939,7 +6813,7 @@
         <w:rFonts w:hint="default"/>
       </w:rPr>
     </w:lvl>
-    <w:lvl w:ilvl="1" w:tplc="04090019" w:tentative="1">
+    <w:lvl w:ilvl="1" w:tplc="04090019">
       <w:start w:val="1"/>
       <w:numFmt w:val="lowerLetter"/>
       <w:lvlText w:val="%2."/>
@@ -4384,7 +7258,7 @@
         <w:rFonts w:hint="default"/>
       </w:rPr>
     </w:lvl>
-    <w:lvl w:ilvl="1" w:tplc="04090019" w:tentative="1">
+    <w:lvl w:ilvl="1" w:tplc="04090019">
       <w:start w:val="1"/>
       <w:numFmt w:val="lowerLetter"/>
       <w:lvlText w:val="%2."/>
@@ -5713,6 +8587,92 @@
       <w:lvlJc w:val="right"/>
       <w:pPr>
         <w:ind w:left="6480" w:hanging="180"/>
+      </w:pPr>
+    </w:lvl>
+  </w:abstractNum>
+  <w:abstractNum w:abstractNumId="41" w15:restartNumberingAfterBreak="0">
+    <w:nsid w:val="7EF30E4C"/>
+    <w:multiLevelType w:val="multilevel"/>
+    <w:tmpl w:val="0409001D"/>
+    <w:lvl w:ilvl="0">
+      <w:start w:val="1"/>
+      <w:numFmt w:val="decimal"/>
+      <w:lvlText w:val="%1)"/>
+      <w:lvlJc w:val="left"/>
+      <w:pPr>
+        <w:ind w:left="360" w:hanging="360"/>
+      </w:pPr>
+    </w:lvl>
+    <w:lvl w:ilvl="1">
+      <w:start w:val="1"/>
+      <w:numFmt w:val="lowerLetter"/>
+      <w:lvlText w:val="%2)"/>
+      <w:lvlJc w:val="left"/>
+      <w:pPr>
+        <w:ind w:left="720" w:hanging="360"/>
+      </w:pPr>
+    </w:lvl>
+    <w:lvl w:ilvl="2">
+      <w:start w:val="1"/>
+      <w:numFmt w:val="lowerRoman"/>
+      <w:lvlText w:val="%3)"/>
+      <w:lvlJc w:val="left"/>
+      <w:pPr>
+        <w:ind w:left="1080" w:hanging="360"/>
+      </w:pPr>
+    </w:lvl>
+    <w:lvl w:ilvl="3">
+      <w:start w:val="1"/>
+      <w:numFmt w:val="decimal"/>
+      <w:lvlText w:val="(%4)"/>
+      <w:lvlJc w:val="left"/>
+      <w:pPr>
+        <w:ind w:left="1440" w:hanging="360"/>
+      </w:pPr>
+    </w:lvl>
+    <w:lvl w:ilvl="4">
+      <w:start w:val="1"/>
+      <w:numFmt w:val="lowerLetter"/>
+      <w:lvlText w:val="(%5)"/>
+      <w:lvlJc w:val="left"/>
+      <w:pPr>
+        <w:ind w:left="1800" w:hanging="360"/>
+      </w:pPr>
+    </w:lvl>
+    <w:lvl w:ilvl="5">
+      <w:start w:val="1"/>
+      <w:numFmt w:val="lowerRoman"/>
+      <w:lvlText w:val="(%6)"/>
+      <w:lvlJc w:val="left"/>
+      <w:pPr>
+        <w:ind w:left="2160" w:hanging="360"/>
+      </w:pPr>
+    </w:lvl>
+    <w:lvl w:ilvl="6">
+      <w:start w:val="1"/>
+      <w:numFmt w:val="decimal"/>
+      <w:lvlText w:val="%7."/>
+      <w:lvlJc w:val="left"/>
+      <w:pPr>
+        <w:ind w:left="2520" w:hanging="360"/>
+      </w:pPr>
+    </w:lvl>
+    <w:lvl w:ilvl="7">
+      <w:start w:val="1"/>
+      <w:numFmt w:val="lowerLetter"/>
+      <w:lvlText w:val="%8."/>
+      <w:lvlJc w:val="left"/>
+      <w:pPr>
+        <w:ind w:left="2880" w:hanging="360"/>
+      </w:pPr>
+    </w:lvl>
+    <w:lvl w:ilvl="8">
+      <w:start w:val="1"/>
+      <w:numFmt w:val="lowerRoman"/>
+      <w:lvlText w:val="%9."/>
+      <w:lvlJc w:val="left"/>
+      <w:pPr>
+        <w:ind w:left="3240" w:hanging="360"/>
       </w:pPr>
     </w:lvl>
   </w:abstractNum>
@@ -5838,6 +8798,9 @@
   </w:num>
   <w:num w:numId="41">
     <w:abstractNumId w:val="26"/>
+  </w:num>
+  <w:num w:numId="42">
+    <w:abstractNumId w:val="41"/>
   </w:num>
 </w:numbering>
 </file>
@@ -6236,6 +9199,15 @@
   <w:style w:type="paragraph" w:default="1" w:styleId="Normal">
     <w:name w:val="Normal"/>
     <w:qFormat/>
+    <w:rsid w:val="00AD6B06"/>
+    <w:pPr>
+      <w:spacing w:after="0" w:line="240" w:lineRule="auto"/>
+    </w:pPr>
+    <w:rPr>
+      <w:rFonts w:ascii="Times New Roman" w:eastAsia="Times New Roman" w:hAnsi="Times New Roman"/>
+      <w:sz w:val="24"/>
+      <w:szCs w:val="24"/>
+    </w:rPr>
   </w:style>
   <w:style w:type="character" w:default="1" w:styleId="DefaultParagraphFont">
     <w:name w:val="Default Paragraph Font"/>
@@ -6484,11 +9456,11 @@
         <w:tab w:val="center" w:pos="4913"/>
         <w:tab w:val="right" w:pos="9825"/>
       </w:tabs>
-      <w:spacing w:after="50"/>
+      <w:spacing w:after="50" w:line="276" w:lineRule="auto"/>
       <w:ind w:left="747"/>
     </w:pPr>
     <w:rPr>
-      <w:rFonts w:ascii="Times New Roman" w:hAnsi="Times New Roman"/>
+      <w:rFonts w:eastAsiaTheme="minorEastAsia"/>
       <w:color w:val="000000"/>
       <w:sz w:val="21"/>
       <w:szCs w:val="21"/>
@@ -6563,9 +9535,15 @@
     <w:qFormat/>
     <w:rsid w:val="00550247"/>
     <w:pPr>
+      <w:spacing w:after="200" w:line="276" w:lineRule="auto"/>
       <w:ind w:left="720"/>
       <w:contextualSpacing/>
     </w:pPr>
+    <w:rPr>
+      <w:rFonts w:asciiTheme="minorHAnsi" w:eastAsiaTheme="minorEastAsia" w:hAnsiTheme="minorHAnsi"/>
+      <w:sz w:val="22"/>
+      <w:szCs w:val="22"/>
+    </w:rPr>
   </w:style>
   <w:style w:type="paragraph" w:styleId="BalloonText">
     <w:name w:val="Balloon Text"/>
@@ -6575,9 +9553,6 @@
     <w:semiHidden/>
     <w:unhideWhenUsed/>
     <w:rsid w:val="00174E04"/>
-    <w:pPr>
-      <w:spacing w:after="0" w:line="240" w:lineRule="auto"/>
-    </w:pPr>
     <w:rPr>
       <w:rFonts w:ascii="Segoe UI" w:hAnsi="Segoe UI" w:cs="Segoe UI"/>
       <w:sz w:val="18"/>
@@ -6596,6 +9571,17 @@
       <w:sz w:val="18"/>
       <w:szCs w:val="18"/>
     </w:rPr>
+  </w:style>
+  <w:style w:type="paragraph" w:styleId="NormalWeb">
+    <w:name w:val="Normal (Web)"/>
+    <w:basedOn w:val="Normal"/>
+    <w:uiPriority w:val="99"/>
+    <w:semiHidden/>
+    <w:unhideWhenUsed/>
+    <w:rsid w:val="009D2776"/>
+    <w:pPr>
+      <w:spacing w:before="100" w:beforeAutospacing="1" w:after="100" w:afterAutospacing="1"/>
+    </w:pPr>
   </w:style>
 </w:styles>
 </file>

</xml_diff>